<commit_message>
Ajout u rapport de reunion
</commit_message>
<xml_diff>
--- a/Rapport-de-reunion-oop-java.docx
+++ b/Rapport-de-reunion-oop-java.docx
@@ -1,6 +1,6 @@
 
 <file path=word/document.xml><?xml version="1.0" encoding="utf-8"?>
-<w:document xmlns:wpc="http://schemas.microsoft.com/office/word/2010/wordprocessingCanvas" xmlns:mc="http://schemas.openxmlformats.org/markup-compatibility/2006" xmlns:o="urn:schemas-microsoft-com:office:office" xmlns:r="http://schemas.openxmlformats.org/officeDocument/2006/relationships" xmlns:m="http://schemas.openxmlformats.org/officeDocument/2006/math" xmlns:v="urn:schemas-microsoft-com:vml" xmlns:wp14="http://schemas.microsoft.com/office/word/2010/wordprocessingDrawing" xmlns:wp="http://schemas.openxmlformats.org/drawingml/2006/wordprocessingDrawing" xmlns:w10="urn:schemas-microsoft-com:office:word" xmlns:w="http://schemas.openxmlformats.org/wordprocessingml/2006/main" xmlns:w14="http://schemas.microsoft.com/office/word/2010/wordml" xmlns:w15="http://schemas.microsoft.com/office/word/2012/wordml" xmlns:wpg="http://schemas.microsoft.com/office/word/2010/wordprocessingGroup" xmlns:wpi="http://schemas.microsoft.com/office/word/2010/wordprocessingInk" xmlns:wne="http://schemas.microsoft.com/office/word/2006/wordml" xmlns:wps="http://schemas.microsoft.com/office/word/2010/wordprocessingShape" xmlns:a="http://schemas.openxmlformats.org/drawingml/2006/main" xmlns:pic="http://schemas.openxmlformats.org/drawingml/2006/picture" xmlns:a14="http://schemas.microsoft.com/office/drawing/2010/main" mc:Ignorable="w14 w15 wp14">
+<w:document xmlns:wpc="http://schemas.microsoft.com/office/word/2010/wordprocessingCanvas" xmlns:cx="http://schemas.microsoft.com/office/drawing/2014/chartex" xmlns:mc="http://schemas.openxmlformats.org/markup-compatibility/2006" xmlns:o="urn:schemas-microsoft-com:office:office" xmlns:r="http://schemas.openxmlformats.org/officeDocument/2006/relationships" xmlns:m="http://schemas.openxmlformats.org/officeDocument/2006/math" xmlns:v="urn:schemas-microsoft-com:vml" xmlns:wp14="http://schemas.microsoft.com/office/word/2010/wordprocessingDrawing" xmlns:wp="http://schemas.openxmlformats.org/drawingml/2006/wordprocessingDrawing" xmlns:w10="urn:schemas-microsoft-com:office:word" xmlns:w="http://schemas.openxmlformats.org/wordprocessingml/2006/main" xmlns:w14="http://schemas.microsoft.com/office/word/2010/wordml" xmlns:w15="http://schemas.microsoft.com/office/word/2012/wordml" xmlns:w16se="http://schemas.microsoft.com/office/word/2015/wordml/symex" xmlns:wpg="http://schemas.microsoft.com/office/word/2010/wordprocessingGroup" xmlns:wpi="http://schemas.microsoft.com/office/word/2010/wordprocessingInk" xmlns:wne="http://schemas.microsoft.com/office/word/2006/wordml" xmlns:wps="http://schemas.microsoft.com/office/word/2010/wordprocessingShape" mc:Ignorable="w14 w15 w16se wp14">
   <w:body>
     <w:sdt>
       <w:sdtPr>
@@ -21,19 +21,19 @@
         </w:rPr>
       </w:sdtEndPr>
       <w:sdtContent>
-        <w:p xmlns:wp14="http://schemas.microsoft.com/office/word/2010/wordml" wp14:textId="77777777">
+        <w:p>
           <w:pPr>
             <w:pStyle w:val="Sansinterligne"/>
           </w:pPr>
           <w:r>
             <w:rPr>
               <w:noProof/>
-              <w:lang w:val="en-GB" w:eastAsia="en-GB"/>
+              <w:lang w:val="en-US" w:eastAsia="en-US"/>
             </w:rPr>
             <mc:AlternateContent>
               <mc:Choice Requires="wpg">
                 <w:drawing>
-                  <wp:anchor xmlns:wp14="http://schemas.microsoft.com/office/word/2010/wordprocessingDrawing" distT="0" distB="0" distL="114300" distR="114300" simplePos="0" relativeHeight="251659264" behindDoc="1" locked="0" layoutInCell="1" allowOverlap="1" wp14:anchorId="3CA7C4C7" wp14:editId="0B34DC3D">
+                  <wp:anchor distT="0" distB="0" distL="114300" distR="114300" simplePos="0" relativeHeight="251659264" behindDoc="1" locked="0" layoutInCell="1" allowOverlap="1" wp14:anchorId="3CA7C4C7" wp14:editId="0B34DC3D">
                     <wp:simplePos x="0" y="0"/>
                     <wp:positionH relativeFrom="page">
                       <wp:posOffset>304800</wp:posOffset>
@@ -149,7 +149,7 @@
                                     <w:tag w:val=""/>
                                     <w:id w:val="-650599894"/>
                                     <w:dataBinding w:prefixMappings="xmlns:ns0='http://schemas.microsoft.com/office/2006/coverPageProps' " w:xpath="/ns0:CoverPageProperties[1]/ns0:PublishDate[1]" w:storeItemID="{55AF091B-3C7A-41E3-B477-F2FDAA23CFDA}"/>
-                                    <w:date w:fullDate="2022-08-12T00:00:00Z">
+                                    <w:date w:fullDate="2022-08-23T00:00:00Z">
                                       <w:dateFormat w:val="dd/MM/yyyy"/>
                                       <w:lid w:val="fr-FR"/>
                                       <w:storeMappedDataAs w:val="dateTime"/>
@@ -158,10 +158,10 @@
                                   </w:sdtPr>
                                   <w:sdtEndPr/>
                                   <w:sdtContent>
-                                    <w:p xmlns:wp14="http://schemas.microsoft.com/office/word/2010/wordml" wp14:textId="77777777">
+                                    <w:p>
                                       <w:pPr>
                                         <w:pStyle w:val="Sansinterligne"/>
-                                        <w:jc w:val="right"/>
+                                        <w:jc w:val="center"/>
                                         <w:rPr>
                                           <w:color w:val="FFFFFF" w:themeColor="background1"/>
                                           <w:sz w:val="28"/>
@@ -174,7 +174,23 @@
                                           <w:sz w:val="28"/>
                                           <w:szCs w:val="28"/>
                                         </w:rPr>
-                                        <w:t>12/</w:t>
+                                        <w:t>2</w:t>
+                                      </w:r>
+                                      <w:r>
+                                        <w:rPr>
+                                          <w:color w:val="FFFFFF" w:themeColor="background1"/>
+                                          <w:sz w:val="28"/>
+                                          <w:szCs w:val="28"/>
+                                        </w:rPr>
+                                        <w:t>3</w:t>
+                                      </w:r>
+                                      <w:r>
+                                        <w:rPr>
+                                          <w:color w:val="FFFFFF" w:themeColor="background1"/>
+                                          <w:sz w:val="28"/>
+                                          <w:szCs w:val="28"/>
+                                        </w:rPr>
+                                        <w:t>/</w:t>
                                       </w:r>
                                       <w:r>
                                         <w:rPr>
@@ -3450,26 +3466,25 @@
                 </w:drawing>
               </mc:Choice>
               <mc:Fallback>
-                <w:pict w14:anchorId="1B42C149">
-                  <v:group id="Groupe 28" style="position:absolute;margin-left:24pt;margin-top:21pt;width:139pt;height:718.55pt;z-index:-251657216;mso-height-percent:950;mso-position-horizontal-relative:page;mso-position-vertical-relative:page;mso-height-percent:950" coordsize="21336,91257" o:spid="_x0000_s1026" w14:anchorId="3CA7C4C7" o:gfxdata="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">
-                    <v:rect id="Rectangle 29" style="position:absolute;width:1945;height:91257;visibility:visible;mso-wrap-style:square;v-text-anchor:middle" o:spid="_x0000_s1027" fillcolor="red" stroked="f" strokeweight="1pt" o:gfxdata="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"/>
+                <w:pict>
+                  <v:group w14:anchorId="3CA7C4C7" id="Groupe 28" o:spid="_x0000_s1026" style="position:absolute;margin-left:24pt;margin-top:21pt;width:139pt;height:718.55pt;z-index:-251657216;mso-height-percent:950;mso-position-horizontal-relative:page;mso-position-vertical-relative:page;mso-height-percent:950" coordsize="21336,91257" o:gfxdata="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">
+                    <v:rect id="Rectangle 29" o:spid="_x0000_s1027" style="position:absolute;width:1945;height:91257;visibility:visible;mso-wrap-style:square;v-text-anchor:middle" o:gfxdata="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" fillcolor="red" stroked="f" strokeweight="1pt"/>
                     <v:shapetype id="_x0000_t15" coordsize="21600,21600" o:spt="15" adj="16200" path="m@0,l,,,21600@0,21600,21600,10800xe">
                       <v:stroke joinstyle="miter"/>
                       <v:formulas>
                         <v:f eqn="val #0"/>
                         <v:f eqn="prod #0 1 2"/>
                       </v:formulas>
-                      <v:path textboxrect="0,0,10800,21600;0,0,16200,21600;0,0,21600,21600" gradientshapeok="t" o:connecttype="custom" o:connectlocs="@1,0;0,10800;@1,21600;21600,10800" o:connectangles="270,180,90,0"/>
+                      <v:path gradientshapeok="t" o:connecttype="custom" o:connectlocs="@1,0;0,10800;@1,21600;21600,10800" o:connectangles="270,180,90,0" textboxrect="0,0,10800,21600;0,0,16200,21600;0,0,21600,21600"/>
                       <v:handles>
                         <v:h position="#0,topLeft" xrange="0,21600"/>
                       </v:handles>
                     </v:shapetype>
-                    <v:shape id="Pentagone 30" style="position:absolute;top:46099;width:17118;height:5520;visibility:visible;mso-wrap-style:square;v-text-anchor:middle" o:spid="_x0000_s1028" fillcolor="#272727 [2749]" stroked="f" strokeweight="1pt" type="#_x0000_t15" adj="18117" o:gfxdata="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">
+                    <v:shape id="Pentagone 30" o:spid="_x0000_s1028" type="#_x0000_t15" style="position:absolute;top:46099;width:17118;height:5520;visibility:visible;mso-wrap-style:square;v-text-anchor:middle" o:gfxdata="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" adj="18117" fillcolor="#272727 [2749]" stroked="f" strokeweight="1pt">
                       <v:textbox inset=",0,14.4pt,0">
                         <w:txbxContent>
                           <w:sdt>
                             <w:sdtPr>
-                              <w:id w:val="284214661"/>
                               <w:rPr>
                                 <w:color w:val="FFFFFF" w:themeColor="background1"/>
                                 <w:sz w:val="28"/>
@@ -3479,7 +3494,7 @@
                               <w:tag w:val=""/>
                               <w:id w:val="-650599894"/>
                               <w:dataBinding w:prefixMappings="xmlns:ns0='http://schemas.microsoft.com/office/2006/coverPageProps' " w:xpath="/ns0:CoverPageProperties[1]/ns0:PublishDate[1]" w:storeItemID="{55AF091B-3C7A-41E3-B477-F2FDAA23CFDA}"/>
-                              <w:date w:fullDate="2022-08-12T00:00:00Z">
+                              <w:date w:fullDate="2022-08-23T00:00:00Z">
                                 <w:dateFormat w:val="dd/MM/yyyy"/>
                                 <w:lid w:val="fr-FR"/>
                                 <w:storeMappedDataAs w:val="dateTime"/>
@@ -3488,10 +3503,10 @@
                             </w:sdtPr>
                             <w:sdtEndPr/>
                             <w:sdtContent>
-                              <w:p wp14:textId="77777777">
+                              <w:p>
                                 <w:pPr>
                                   <w:pStyle w:val="Sansinterligne"/>
-                                  <w:jc w:val="right"/>
+                                  <w:jc w:val="center"/>
                                   <w:rPr>
                                     <w:color w:val="FFFFFF" w:themeColor="background1"/>
                                     <w:sz w:val="28"/>
@@ -3504,7 +3519,23 @@
                                     <w:sz w:val="28"/>
                                     <w:szCs w:val="28"/>
                                   </w:rPr>
-                                  <w:t>12/</w:t>
+                                  <w:t>2</w:t>
+                                </w:r>
+                                <w:r>
+                                  <w:rPr>
+                                    <w:color w:val="FFFFFF" w:themeColor="background1"/>
+                                    <w:sz w:val="28"/>
+                                    <w:szCs w:val="28"/>
+                                  </w:rPr>
+                                  <w:t>3</w:t>
+                                </w:r>
+                                <w:r>
+                                  <w:rPr>
+                                    <w:color w:val="FFFFFF" w:themeColor="background1"/>
+                                    <w:sz w:val="28"/>
+                                    <w:szCs w:val="28"/>
+                                  </w:rPr>
+                                  <w:t>/</w:t>
                                 </w:r>
                                 <w:r>
                                   <w:rPr>
@@ -3528,99 +3559,99 @@
                         </w:txbxContent>
                       </v:textbox>
                     </v:shape>
-                    <v:group id="Groupe 31" style="position:absolute;left:762;top:42100;width:20574;height:49103" coordsize="13062,31210" coordorigin="806,42118" o:spid="_x0000_s1029" o:gfxdata="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">
-                      <v:group id="Groupe 32" style="position:absolute;left:1410;top:42118;width:10478;height:31210" coordsize="10477,31210" coordorigin="1410,42118" o:spid="_x0000_s1030" o:gfxdata="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">
+                    <v:group id="Groupe 31" o:spid="_x0000_s1029" style="position:absolute;left:762;top:42100;width:20574;height:49103" coordorigin="806,42118" coordsize="13062,31210" o:gfxdata="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">
+                      <v:group id="Groupe 32" o:spid="_x0000_s1030" style="position:absolute;left:1410;top:42118;width:10478;height:31210" coordorigin="1410,42118" coordsize="10477,31210" o:gfxdata="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">
                         <o:lock v:ext="edit" aspectratio="t"/>
-                        <v:shape id="Forme libre 33" style="position:absolute;left:3696;top:62168;width:1937;height:6985;visibility:visible;mso-wrap-style:square;v-text-anchor:top" coordsize="122,440" o:spid="_x0000_s1031" fillcolor="#44546a [3215]" strokecolor="#44546a [3215]" strokeweight="0" path="m,l39,152,84,304r38,113l122,440,76,306,39,180,6,53,,xe" o:gfxdata="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">
+                        <v:shape id="Forme libre 33" o:spid="_x0000_s1031" style="position:absolute;left:3696;top:62168;width:1937;height:6985;visibility:visible;mso-wrap-style:square;v-text-anchor:top" coordsize="122,440" o:gfxdata="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" path="m,l39,152,84,304r38,113l122,440,76,306,39,180,6,53,,xe" fillcolor="#44546a [3215]" strokecolor="#44546a [3215]" strokeweight="0">
                           <v:path arrowok="t" o:connecttype="custom" o:connectlocs="0,0;61913,241300;133350,482600;193675,661988;193675,698500;120650,485775;61913,285750;9525,84138;0,0" o:connectangles="0,0,0,0,0,0,0,0,0"/>
                         </v:shape>
-                        <v:shape id="Forme libre 34" style="position:absolute;left:5728;top:69058;width:1842;height:4270;visibility:visible;mso-wrap-style:square;v-text-anchor:top" coordsize="116,269" o:spid="_x0000_s1032" fillcolor="#44546a [3215]" strokecolor="#44546a [3215]" strokeweight="0" path="m,l8,19,37,93r30,74l116,269r-8,l60,169,30,98,1,25,,xe" o:gfxdata="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">
+                        <v:shape id="Forme libre 34" o:spid="_x0000_s1032" style="position:absolute;left:5728;top:69058;width:1842;height:4270;visibility:visible;mso-wrap-style:square;v-text-anchor:top" coordsize="116,269" o:gfxdata="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" path="m,l8,19,37,93r30,74l116,269r-8,l60,169,30,98,1,25,,xe" fillcolor="#44546a [3215]" strokecolor="#44546a [3215]" strokeweight="0">
                           <v:path arrowok="t" o:connecttype="custom" o:connectlocs="0,0;12700,30163;58738,147638;106363,265113;184150,427038;171450,427038;95250,268288;47625,155575;1588,39688;0,0" o:connectangles="0,0,0,0,0,0,0,0,0,0"/>
                         </v:shape>
-                        <v:shape id="Forme libre 35" style="position:absolute;left:1410;top:42118;width:2223;height:20193;visibility:visible;mso-wrap-style:square;v-text-anchor:top" coordsize="140,1272" o:spid="_x0000_s1033" fillcolor="#44546a [3215]" strokecolor="#44546a [3215]" strokeweight="0" path="m,l,,1,79r2,80l12,317,23,476,39,634,58,792,83,948r24,138l135,1223r5,49l138,1262,105,1106,77,949,53,792,35,634,20,476,9,317,2,159,,79,,xe" o:gfxdata="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">
+                        <v:shape id="Forme libre 35" o:spid="_x0000_s1033" style="position:absolute;left:1410;top:42118;width:2223;height:20193;visibility:visible;mso-wrap-style:square;v-text-anchor:top" coordsize="140,1272" o:gfxdata="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" path="m,l,,1,79r2,80l12,317,23,476,39,634,58,792,83,948r24,138l135,1223r5,49l138,1262,105,1106,77,949,53,792,35,634,20,476,9,317,2,159,,79,,xe" fillcolor="#44546a [3215]" strokecolor="#44546a [3215]" strokeweight="0">
                           <v:path arrowok="t" o:connecttype="custom" o:connectlocs="0,0;0,0;1588,125413;4763,252413;19050,503238;36513,755650;61913,1006475;92075,1257300;131763,1504950;169863,1724025;214313,1941513;222250,2019300;219075,2003425;166688,1755775;122238,1506538;84138,1257300;55563,1006475;31750,755650;14288,503238;3175,252413;0,125413;0,0" o:connectangles="0,0,0,0,0,0,0,0,0,0,0,0,0,0,0,0,0,0,0,0,0,0"/>
                         </v:shape>
-                        <v:shape id="Forme libre 36" style="position:absolute;left:3410;top:48611;width:715;height:13557;visibility:visible;mso-wrap-style:square;v-text-anchor:top" coordsize="45,854" o:spid="_x0000_s1034" fillcolor="#44546a [3215]" strokecolor="#44546a [3215]" strokeweight="0" path="m45,r,l35,66r-9,67l14,267,6,401,3,534,6,669r8,134l18,854r,-3l9,814,8,803,1,669,,534,3,401,12,267,25,132,34,66,45,xe" o:gfxdata="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">
+                        <v:shape id="Forme libre 36" o:spid="_x0000_s1034" style="position:absolute;left:3410;top:48611;width:715;height:13557;visibility:visible;mso-wrap-style:square;v-text-anchor:top" coordsize="45,854" o:gfxdata="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" path="m45,r,l35,66r-9,67l14,267,6,401,3,534,6,669r8,134l18,854r,-3l9,814,8,803,1,669,,534,3,401,12,267,25,132,34,66,45,xe" fillcolor="#44546a [3215]" strokecolor="#44546a [3215]" strokeweight="0">
                           <v:path arrowok="t" o:connecttype="custom" o:connectlocs="71438,0;71438,0;55563,104775;41275,211138;22225,423863;9525,636588;4763,847725;9525,1062038;22225,1274763;28575,1355725;28575,1350963;14288,1292225;12700,1274763;1588,1062038;0,847725;4763,636588;19050,423863;39688,209550;53975,104775;71438,0" o:connectangles="0,0,0,0,0,0,0,0,0,0,0,0,0,0,0,0,0,0,0,0"/>
                         </v:shape>
-                        <v:shape id="Forme libre 37" style="position:absolute;left:3633;top:62311;width:2444;height:9985;visibility:visible;mso-wrap-style:square;v-text-anchor:top" coordsize="154,629" o:spid="_x0000_s1035" fillcolor="#44546a [3215]" strokecolor="#44546a [3215]" strokeweight="0" path="m,l10,44r11,82l34,207r19,86l75,380r25,86l120,521r21,55l152,618r2,11l140,595,115,532,93,468,67,383,47,295,28,207,12,104,,xe" o:gfxdata="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">
+                        <v:shape id="Forme libre 37" o:spid="_x0000_s1035" style="position:absolute;left:3633;top:62311;width:2444;height:9985;visibility:visible;mso-wrap-style:square;v-text-anchor:top" coordsize="154,629" o:gfxdata="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" path="m,l10,44r11,82l34,207r19,86l75,380r25,86l120,521r21,55l152,618r2,11l140,595,115,532,93,468,67,383,47,295,28,207,12,104,,xe" fillcolor="#44546a [3215]" strokecolor="#44546a [3215]" strokeweight="0">
                           <v:path arrowok="t" o:connecttype="custom" o:connectlocs="0,0;15875,69850;33338,200025;53975,328613;84138,465138;119063,603250;158750,739775;190500,827088;223838,914400;241300,981075;244475,998538;222250,944563;182563,844550;147638,742950;106363,608013;74613,468313;44450,328613;19050,165100;0,0" o:connectangles="0,0,0,0,0,0,0,0,0,0,0,0,0,0,0,0,0,0,0"/>
                         </v:shape>
-                        <v:shape id="Forme libre 38" style="position:absolute;left:6204;top:72233;width:524;height:1095;visibility:visible;mso-wrap-style:square;v-text-anchor:top" coordsize="33,69" o:spid="_x0000_s1036" fillcolor="#44546a [3215]" strokecolor="#44546a [3215]" strokeweight="0" path="m,l33,69r-9,l12,35,,xe" o:gfxdata="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">
+                        <v:shape id="Forme libre 38" o:spid="_x0000_s1036" style="position:absolute;left:6204;top:72233;width:524;height:1095;visibility:visible;mso-wrap-style:square;v-text-anchor:top" coordsize="33,69" o:gfxdata="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" path="m,l33,69r-9,l12,35,,xe" fillcolor="#44546a [3215]" strokecolor="#44546a [3215]" strokeweight="0">
                           <v:path arrowok="t" o:connecttype="custom" o:connectlocs="0,0;52388,109538;38100,109538;19050,55563;0,0" o:connectangles="0,0,0,0,0"/>
                         </v:shape>
-                        <v:shape id="Forme libre 39" style="position:absolute;left:3553;top:61533;width:238;height:1476;visibility:visible;mso-wrap-style:square;v-text-anchor:top" coordsize="15,93" o:spid="_x0000_s1037" fillcolor="#44546a [3215]" strokecolor="#44546a [3215]" strokeweight="0" path="m,l9,37r,3l15,93,5,49,,xe" o:gfxdata="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">
+                        <v:shape id="Forme libre 39" o:spid="_x0000_s1037" style="position:absolute;left:3553;top:61533;width:238;height:1476;visibility:visible;mso-wrap-style:square;v-text-anchor:top" coordsize="15,93" o:gfxdata="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" path="m,l9,37r,3l15,93,5,49,,xe" fillcolor="#44546a [3215]" strokecolor="#44546a [3215]" strokeweight="0">
                           <v:path arrowok="t" o:connecttype="custom" o:connectlocs="0,0;14288,58738;14288,63500;23813,147638;7938,77788;0,0" o:connectangles="0,0,0,0,0,0"/>
                         </v:shape>
-                        <v:shape id="Forme libre 40" style="position:absolute;left:5633;top:56897;width:6255;height:12161;visibility:visible;mso-wrap-style:square;v-text-anchor:top" coordsize="394,766" o:spid="_x0000_s1038" fillcolor="#44546a [3215]" strokecolor="#44546a [3215]" strokeweight="0" path="m394,r,l356,38,319,77r-35,40l249,160r-42,58l168,276r-37,63l98,402,69,467,45,535,26,604,14,673,7,746,6,766,,749r1,-5l7,673,21,603,40,533,65,466,94,400r33,-64l164,275r40,-60l248,158r34,-42l318,76,354,37,394,xe" o:gfxdata="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">
+                        <v:shape id="Forme libre 40" o:spid="_x0000_s1038" style="position:absolute;left:5633;top:56897;width:6255;height:12161;visibility:visible;mso-wrap-style:square;v-text-anchor:top" coordsize="394,766" o:gfxdata="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" path="m394,r,l356,38,319,77r-35,40l249,160r-42,58l168,276r-37,63l98,402,69,467,45,535,26,604,14,673,7,746,6,766,,749r1,-5l7,673,21,603,40,533,65,466,94,400r33,-64l164,275r40,-60l248,158r34,-42l318,76,354,37,394,xe" fillcolor="#44546a [3215]" strokecolor="#44546a [3215]" strokeweight="0">
                           <v:path arrowok="t" o:connecttype="custom" o:connectlocs="625475,0;625475,0;565150,60325;506413,122238;450850,185738;395288,254000;328613,346075;266700,438150;207963,538163;155575,638175;109538,741363;71438,849313;41275,958850;22225,1068388;11113,1184275;9525,1216025;0,1189038;1588,1181100;11113,1068388;33338,957263;63500,846138;103188,739775;149225,635000;201613,533400;260350,436563;323850,341313;393700,250825;447675,184150;504825,120650;561975,58738;625475,0" o:connectangles="0,0,0,0,0,0,0,0,0,0,0,0,0,0,0,0,0,0,0,0,0,0,0,0,0,0,0,0,0,0,0"/>
                         </v:shape>
-                        <v:shape id="Forme libre 41" style="position:absolute;left:5633;top:69153;width:571;height:3080;visibility:visible;mso-wrap-style:square;v-text-anchor:top" coordsize="36,194" o:spid="_x0000_s1039" fillcolor="#44546a [3215]" strokecolor="#44546a [3215]" strokeweight="0" path="m,l6,16r1,3l11,80r9,52l33,185r3,9l21,161,15,145,5,81,1,41,,xe" o:gfxdata="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">
+                        <v:shape id="Forme libre 41" o:spid="_x0000_s1039" style="position:absolute;left:5633;top:69153;width:571;height:3080;visibility:visible;mso-wrap-style:square;v-text-anchor:top" coordsize="36,194" o:gfxdata="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" path="m,l6,16r1,3l11,80r9,52l33,185r3,9l21,161,15,145,5,81,1,41,,xe" fillcolor="#44546a [3215]" strokecolor="#44546a [3215]" strokeweight="0">
                           <v:path arrowok="t" o:connecttype="custom" o:connectlocs="0,0;9525,25400;11113,30163;17463,127000;31750,209550;52388,293688;57150,307975;33338,255588;23813,230188;7938,128588;1588,65088;0,0" o:connectangles="0,0,0,0,0,0,0,0,0,0,0,0"/>
                         </v:shape>
-                        <v:shape id="Forme libre 42" style="position:absolute;left:6077;top:72296;width:493;height:1032;visibility:visible;mso-wrap-style:square;v-text-anchor:top" coordsize="31,65" o:spid="_x0000_s1040" fillcolor="#44546a [3215]" strokecolor="#44546a [3215]" strokeweight="0" path="m,l31,65r-8,l,xe" o:gfxdata="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">
+                        <v:shape id="Forme libre 42" o:spid="_x0000_s1040" style="position:absolute;left:6077;top:72296;width:493;height:1032;visibility:visible;mso-wrap-style:square;v-text-anchor:top" coordsize="31,65" o:gfxdata="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" path="m,l31,65r-8,l,xe" fillcolor="#44546a [3215]" strokecolor="#44546a [3215]" strokeweight="0">
                           <v:path arrowok="t" o:connecttype="custom" o:connectlocs="0,0;49213,103188;36513,103188;0,0" o:connectangles="0,0,0,0"/>
                         </v:shape>
-                        <v:shape id="Forme libre 43" style="position:absolute;left:5633;top:68788;width:111;height:666;visibility:visible;mso-wrap-style:square;v-text-anchor:top" coordsize="7,42" o:spid="_x0000_s1041" fillcolor="#44546a [3215]" strokecolor="#44546a [3215]" strokeweight="0" path="m,l6,17,7,42,6,39,,23,,xe" o:gfxdata="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">
+                        <v:shape id="Forme libre 43" o:spid="_x0000_s1041" style="position:absolute;left:5633;top:68788;width:111;height:666;visibility:visible;mso-wrap-style:square;v-text-anchor:top" coordsize="7,42" o:gfxdata="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" path="m,l6,17,7,42,6,39,,23,,xe" fillcolor="#44546a [3215]" strokecolor="#44546a [3215]" strokeweight="0">
                           <v:path arrowok="t" o:connecttype="custom" o:connectlocs="0,0;9525,26988;11113,66675;9525,61913;0,36513;0,0" o:connectangles="0,0,0,0,0,0"/>
                         </v:shape>
-                        <v:shape id="Forme libre 44" style="position:absolute;left:5871;top:71455;width:714;height:1873;visibility:visible;mso-wrap-style:square;v-text-anchor:top" coordsize="45,118" o:spid="_x0000_s1042" fillcolor="#44546a [3215]" strokecolor="#44546a [3215]" strokeweight="0" path="m,l6,16,21,49,33,84r12,34l44,118,13,53,11,42,,xe" o:gfxdata="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">
+                        <v:shape id="Forme libre 44" o:spid="_x0000_s1042" style="position:absolute;left:5871;top:71455;width:714;height:1873;visibility:visible;mso-wrap-style:square;v-text-anchor:top" coordsize="45,118" o:gfxdata="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" path="m,l6,16,21,49,33,84r12,34l44,118,13,53,11,42,,xe" fillcolor="#44546a [3215]" strokecolor="#44546a [3215]" strokeweight="0">
                           <v:path arrowok="t" o:connecttype="custom" o:connectlocs="0,0;9525,25400;33338,77788;52388,133350;71438,187325;69850,187325;20638,84138;17463,66675;0,0" o:connectangles="0,0,0,0,0,0,0,0,0"/>
                         </v:shape>
                       </v:group>
-                      <v:group id="Groupe 45" style="position:absolute;left:806;top:48269;width:13063;height:25059" coordsize="8747,16779" coordorigin="806,46499" o:spid="_x0000_s1043" o:gfxdata="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">
+                      <v:group id="Groupe 45" o:spid="_x0000_s1043" style="position:absolute;left:806;top:48269;width:13063;height:25059" coordorigin="806,46499" coordsize="8747,16779" o:gfxdata="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">
                         <o:lock v:ext="edit" aspectratio="t"/>
-                        <v:shape id="Forme libre 46" style="position:absolute;left:1187;top:51897;width:1984;height:7143;visibility:visible;mso-wrap-style:square;v-text-anchor:top" coordsize="125,450" o:spid="_x0000_s1044" fillcolor="#44546a [3215]" strokecolor="#44546a [3215]" strokeweight="0" path="m,l41,155,86,309r39,116l125,450,79,311,41,183,7,54,,xe" o:gfxdata="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">
+                        <v:shape id="Forme libre 46" o:spid="_x0000_s1044" style="position:absolute;left:1187;top:51897;width:1984;height:7143;visibility:visible;mso-wrap-style:square;v-text-anchor:top" coordsize="125,450" o:gfxdata="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" path="m,l41,155,86,309r39,116l125,450,79,311,41,183,7,54,,xe" fillcolor="#44546a [3215]" strokecolor="#44546a [3215]" strokeweight="0">
                           <v:fill opacity="13107f"/>
                           <v:stroke opacity="13107f"/>
                           <v:path arrowok="t" o:connecttype="custom" o:connectlocs="0,0;65088,246063;136525,490538;198438,674688;198438,714375;125413,493713;65088,290513;11113,85725;0,0" o:connectangles="0,0,0,0,0,0,0,0,0"/>
                         </v:shape>
-                        <v:shape id="Forme libre 47" style="position:absolute;left:3282;top:58913;width:1874;height:4366;visibility:visible;mso-wrap-style:square;v-text-anchor:top" coordsize="118,275" o:spid="_x0000_s1045" fillcolor="#44546a [3215]" strokecolor="#44546a [3215]" strokeweight="0" path="m,l8,20,37,96r32,74l118,275r-9,l61,174,30,100,,26,,xe" o:gfxdata="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">
+                        <v:shape id="Forme libre 47" o:spid="_x0000_s1045" style="position:absolute;left:3282;top:58913;width:1874;height:4366;visibility:visible;mso-wrap-style:square;v-text-anchor:top" coordsize="118,275" o:gfxdata="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" path="m,l8,20,37,96r32,74l118,275r-9,l61,174,30,100,,26,,xe" fillcolor="#44546a [3215]" strokecolor="#44546a [3215]" strokeweight="0">
                           <v:fill opacity="13107f"/>
                           <v:stroke opacity="13107f"/>
                           <v:path arrowok="t" o:connecttype="custom" o:connectlocs="0,0;12700,31750;58738,152400;109538,269875;187325,436563;173038,436563;96838,276225;47625,158750;0,41275;0,0" o:connectangles="0,0,0,0,0,0,0,0,0,0"/>
                         </v:shape>
-                        <v:shape id="Forme libre 48" style="position:absolute;left:806;top:50103;width:317;height:1921;visibility:visible;mso-wrap-style:square;v-text-anchor:top" coordsize="20,121" o:spid="_x0000_s1046" fillcolor="#44546a [3215]" strokecolor="#44546a [3215]" strokeweight="0" path="m,l16,72r4,49l18,112,,31,,xe" o:gfxdata="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">
+                        <v:shape id="Forme libre 48" o:spid="_x0000_s1046" style="position:absolute;left:806;top:50103;width:317;height:1921;visibility:visible;mso-wrap-style:square;v-text-anchor:top" coordsize="20,121" o:gfxdata="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" path="m,l16,72r4,49l18,112,,31,,xe" fillcolor="#44546a [3215]" strokecolor="#44546a [3215]" strokeweight="0">
                           <v:fill opacity="13107f"/>
                           <v:stroke opacity="13107f"/>
                           <v:path arrowok="t" o:connecttype="custom" o:connectlocs="0,0;25400,114300;31750,192088;28575,177800;0,49213;0,0" o:connectangles="0,0,0,0,0,0"/>
                         </v:shape>
-                        <v:shape id="Forme libre 49" style="position:absolute;left:1123;top:52024;width:2509;height:10207;visibility:visible;mso-wrap-style:square;v-text-anchor:top" coordsize="158,643" o:spid="_x0000_s1047" fillcolor="#44546a [3215]" strokecolor="#44546a [3215]" strokeweight="0" path="m,l11,46r11,83l36,211r19,90l76,389r27,87l123,533r21,55l155,632r3,11l142,608,118,544,95,478,69,391,47,302,29,212,13,107,,xe" o:gfxdata="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">
+                        <v:shape id="Forme libre 49" o:spid="_x0000_s1047" style="position:absolute;left:1123;top:52024;width:2509;height:10207;visibility:visible;mso-wrap-style:square;v-text-anchor:top" coordsize="158,643" o:gfxdata="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" path="m,l11,46r11,83l36,211r19,90l76,389r27,87l123,533r21,55l155,632r3,11l142,608,118,544,95,478,69,391,47,302,29,212,13,107,,xe" fillcolor="#44546a [3215]" strokecolor="#44546a [3215]" strokeweight="0">
                           <v:fill opacity="13107f"/>
                           <v:stroke opacity="13107f"/>
                           <v:path arrowok="t" o:connecttype="custom" o:connectlocs="0,0;17463,73025;34925,204788;57150,334963;87313,477838;120650,617538;163513,755650;195263,846138;228600,933450;246063,1003300;250825,1020763;225425,965200;187325,863600;150813,758825;109538,620713;74613,479425;46038,336550;20638,169863;0,0" o:connectangles="0,0,0,0,0,0,0,0,0,0,0,0,0,0,0,0,0,0,0"/>
                         </v:shape>
-                        <v:shape id="Forme libre 50" style="position:absolute;left:3759;top:62152;width:524;height:1127;visibility:visible;mso-wrap-style:square;v-text-anchor:top" coordsize="33,71" o:spid="_x0000_s1048" fillcolor="#44546a [3215]" strokecolor="#44546a [3215]" strokeweight="0" path="m,l33,71r-9,l11,36,,xe" o:gfxdata="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">
+                        <v:shape id="Forme libre 50" o:spid="_x0000_s1048" style="position:absolute;left:3759;top:62152;width:524;height:1127;visibility:visible;mso-wrap-style:square;v-text-anchor:top" coordsize="33,71" o:gfxdata="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" path="m,l33,71r-9,l11,36,,xe" fillcolor="#44546a [3215]" strokecolor="#44546a [3215]" strokeweight="0">
                           <v:fill opacity="13107f"/>
                           <v:stroke opacity="13107f"/>
                           <v:path arrowok="t" o:connecttype="custom" o:connectlocs="0,0;52388,112713;38100,112713;17463,57150;0,0" o:connectangles="0,0,0,0,0"/>
                         </v:shape>
-                        <v:shape id="Forme libre 51" style="position:absolute;left:1060;top:51246;width:238;height:1508;visibility:visible;mso-wrap-style:square;v-text-anchor:top" coordsize="15,95" o:spid="_x0000_s1049" fillcolor="#44546a [3215]" strokecolor="#44546a [3215]" strokeweight="0" path="m,l8,37r,4l15,95,4,49,,xe" o:gfxdata="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">
+                        <v:shape id="Forme libre 51" o:spid="_x0000_s1049" style="position:absolute;left:1060;top:51246;width:238;height:1508;visibility:visible;mso-wrap-style:square;v-text-anchor:top" coordsize="15,95" o:gfxdata="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" path="m,l8,37r,4l15,95,4,49,,xe" fillcolor="#44546a [3215]" strokecolor="#44546a [3215]" strokeweight="0">
                           <v:fill opacity="13107f"/>
                           <v:stroke opacity="13107f"/>
                           <v:path arrowok="t" o:connecttype="custom" o:connectlocs="0,0;12700,58738;12700,65088;23813,150813;6350,77788;0,0" o:connectangles="0,0,0,0,0,0"/>
                         </v:shape>
-                        <v:shape id="Forme libre 52" style="position:absolute;left:3171;top:46499;width:6382;height:12414;visibility:visible;mso-wrap-style:square;v-text-anchor:top" coordsize="402,782" o:spid="_x0000_s1050" fillcolor="#44546a [3215]" strokecolor="#44546a [3215]" strokeweight="0" path="m402,r,1l363,39,325,79r-35,42l255,164r-44,58l171,284r-38,62l100,411,71,478,45,546,27,617,13,689,7,761r,21l,765r1,-4l7,688,21,616,40,545,66,475,95,409r35,-66l167,281r42,-61l253,163r34,-43l324,78,362,38,402,xe" o:gfxdata="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">
+                        <v:shape id="Forme libre 52" o:spid="_x0000_s1050" style="position:absolute;left:3171;top:46499;width:6382;height:12414;visibility:visible;mso-wrap-style:square;v-text-anchor:top" coordsize="402,782" o:gfxdata="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" path="m402,r,1l363,39,325,79r-35,42l255,164r-44,58l171,284r-38,62l100,411,71,478,45,546,27,617,13,689,7,761r,21l,765r1,-4l7,688,21,616,40,545,66,475,95,409r35,-66l167,281r42,-61l253,163r34,-43l324,78,362,38,402,xe" fillcolor="#44546a [3215]" strokecolor="#44546a [3215]" strokeweight="0">
                           <v:fill opacity="13107f"/>
                           <v:stroke opacity="13107f"/>
                           <v:path arrowok="t" o:connecttype="custom" o:connectlocs="638175,0;638175,1588;576263,61913;515938,125413;460375,192088;404813,260350;334963,352425;271463,450850;211138,549275;158750,652463;112713,758825;71438,866775;42863,979488;20638,1093788;11113,1208088;11113,1241425;0,1214438;1588,1208088;11113,1092200;33338,977900;63500,865188;104775,754063;150813,649288;206375,544513;265113,446088;331788,349250;401638,258763;455613,190500;514350,123825;574675,60325;638175,0" o:connectangles="0,0,0,0,0,0,0,0,0,0,0,0,0,0,0,0,0,0,0,0,0,0,0,0,0,0,0,0,0,0,0"/>
                         </v:shape>
-                        <v:shape id="Forme libre 53" style="position:absolute;left:3171;top:59040;width:588;height:3112;visibility:visible;mso-wrap-style:square;v-text-anchor:top" coordsize="37,196" o:spid="_x0000_s1051" fillcolor="#44546a [3215]" strokecolor="#44546a [3215]" strokeweight="0" path="m,l6,15r1,3l12,80r9,54l33,188r4,8l22,162,15,146,5,81,1,40,,xe" o:gfxdata="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">
+                        <v:shape id="Forme libre 53" o:spid="_x0000_s1051" style="position:absolute;left:3171;top:59040;width:588;height:3112;visibility:visible;mso-wrap-style:square;v-text-anchor:top" coordsize="37,196" o:gfxdata="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" path="m,l6,15r1,3l12,80r9,54l33,188r4,8l22,162,15,146,5,81,1,40,,xe" fillcolor="#44546a [3215]" strokecolor="#44546a [3215]" strokeweight="0">
                           <v:fill opacity="13107f"/>
                           <v:stroke opacity="13107f"/>
                           <v:path arrowok="t" o:connecttype="custom" o:connectlocs="0,0;9525,23813;11113,28575;19050,127000;33338,212725;52388,298450;58738,311150;34925,257175;23813,231775;7938,128588;1588,63500;0,0" o:connectangles="0,0,0,0,0,0,0,0,0,0,0,0"/>
                         </v:shape>
-                        <v:shape id="Forme libre 54" style="position:absolute;left:3632;top:62231;width:492;height:1048;visibility:visible;mso-wrap-style:square;v-text-anchor:top" coordsize="31,66" o:spid="_x0000_s1052" fillcolor="#44546a [3215]" strokecolor="#44546a [3215]" strokeweight="0" path="m,l31,66r-7,l,xe" o:gfxdata="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">
+                        <v:shape id="Forme libre 54" o:spid="_x0000_s1052" style="position:absolute;left:3632;top:62231;width:492;height:1048;visibility:visible;mso-wrap-style:square;v-text-anchor:top" coordsize="31,66" o:gfxdata="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" path="m,l31,66r-7,l,xe" fillcolor="#44546a [3215]" strokecolor="#44546a [3215]" strokeweight="0">
                           <v:fill opacity="13107f"/>
                           <v:stroke opacity="13107f"/>
                           <v:path arrowok="t" o:connecttype="custom" o:connectlocs="0,0;49213,104775;38100,104775;0,0" o:connectangles="0,0,0,0"/>
                         </v:shape>
-                        <v:shape id="Forme libre 55" style="position:absolute;left:3171;top:58644;width:111;height:682;visibility:visible;mso-wrap-style:square;v-text-anchor:top" coordsize="7,43" o:spid="_x0000_s1053" fillcolor="#44546a [3215]" strokecolor="#44546a [3215]" strokeweight="0" path="m,l7,17r,26l6,40,,25,,xe" o:gfxdata="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">
+                        <v:shape id="Forme libre 55" o:spid="_x0000_s1053" style="position:absolute;left:3171;top:58644;width:111;height:682;visibility:visible;mso-wrap-style:square;v-text-anchor:top" coordsize="7,43" o:gfxdata="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" path="m,l7,17r,26l6,40,,25,,xe" fillcolor="#44546a [3215]" strokecolor="#44546a [3215]" strokeweight="0">
                           <v:fill opacity="13107f"/>
                           <v:stroke opacity="13107f"/>
                           <v:path arrowok="t" o:connecttype="custom" o:connectlocs="0,0;11113,26988;11113,68263;9525,63500;0,39688;0,0" o:connectangles="0,0,0,0,0,0"/>
                         </v:shape>
-                        <v:shape id="Forme libre 56" style="position:absolute;left:3409;top:61358;width:731;height:1921;visibility:visible;mso-wrap-style:square;v-text-anchor:top" coordsize="46,121" o:spid="_x0000_s1054" fillcolor="#44546a [3215]" strokecolor="#44546a [3215]" strokeweight="0" path="m,l7,16,22,50,33,86r13,35l45,121,14,55,11,44,,xe" o:gfxdata="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">
+                        <v:shape id="Forme libre 56" o:spid="_x0000_s1054" style="position:absolute;left:3409;top:61358;width:731;height:1921;visibility:visible;mso-wrap-style:square;v-text-anchor:top" coordsize="46,121" o:gfxdata="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" path="m,l7,16,22,50,33,86r13,35l45,121,14,55,11,44,,xe" fillcolor="#44546a [3215]" strokecolor="#44546a [3215]" strokeweight="0">
                           <v:fill opacity="13107f"/>
                           <v:stroke opacity="13107f"/>
                           <v:path arrowok="t" o:connecttype="custom" o:connectlocs="0,0;11113,25400;34925,79375;52388,136525;73025,192088;71438,192088;22225,87313;17463,69850;0,0" o:connectangles="0,0,0,0,0,0,0,0,0"/>
@@ -3634,7 +3665,7 @@
             </mc:AlternateContent>
           </w:r>
         </w:p>
-        <w:p xmlns:wp14="http://schemas.microsoft.com/office/word/2010/wordml" wp14:textId="77777777">
+        <w:p>
           <w:pPr>
             <w:rPr>
               <w:sz w:val="28"/>
@@ -3644,12 +3675,12 @@
           <w:r>
             <w:rPr>
               <w:noProof/>
-              <w:lang w:val="en-GB" w:eastAsia="en-GB"/>
+              <w:lang w:val="en-US"/>
             </w:rPr>
-            <mc:AlternateContent xmlns:mc="http://schemas.openxmlformats.org/markup-compatibility/2006">
+            <mc:AlternateContent>
               <mc:Choice Requires="wps">
-                <w:drawing xmlns:w="http://schemas.openxmlformats.org/wordprocessingml/2006/main">
-                  <wp:anchor xmlns:wp14="http://schemas.microsoft.com/office/word/2010/wordprocessingDrawing" xmlns:wp="http://schemas.openxmlformats.org/drawingml/2006/wordprocessingDrawing" distT="0" distB="0" distL="114300" distR="114300" simplePos="0" relativeHeight="251660288" behindDoc="0" locked="0" layoutInCell="1" allowOverlap="1" wp14:anchorId="46C33327" wp14:editId="498E4213">
+                <w:drawing>
+                  <wp:anchor distT="0" distB="0" distL="114300" distR="114300" simplePos="0" relativeHeight="251660288" behindDoc="0" locked="0" layoutInCell="1" allowOverlap="1" wp14:anchorId="46C33327" wp14:editId="498E4213">
                     <wp:simplePos x="0" y="0"/>
                     <wp:positionH relativeFrom="page">
                       <wp:posOffset>1743075</wp:posOffset>
@@ -3664,7 +3695,7 @@
                     <wp:cNvGraphicFramePr/>
                     <a:graphic xmlns:a="http://schemas.openxmlformats.org/drawingml/2006/main">
                       <a:graphicData uri="http://schemas.microsoft.com/office/word/2010/wordprocessingShape">
-                        <wps:wsp xmlns:wps="http://schemas.microsoft.com/office/word/2010/wordprocessingShape">
+                        <wps:wsp>
                           <wps:cNvSpPr txBox="1"/>
                           <wps:spPr>
                             <a:xfrm>
@@ -3696,11 +3727,11 @@
                           </wps:style>
                           <wps:txbx>
                             <w:txbxContent>
-                              <w:p xmlns:wp14="http://schemas.microsoft.com/office/word/2010/wordml" xmlns:w14="http://schemas.microsoft.com/office/word/2010/wordml" wp14:textId="77777777">
+                              <w:p>
                                 <w:pPr>
                                   <w:pStyle w:val="Sansinterligne"/>
                                   <w:rPr>
-                                    <w:rFonts w:asciiTheme="majorHAnsi" w:hAnsiTheme="majorHAnsi" w:eastAsiaTheme="majorEastAsia" w:cstheme="majorBidi"/>
+                                    <w:rFonts w:asciiTheme="majorHAnsi" w:eastAsiaTheme="majorEastAsia" w:hAnsiTheme="majorHAnsi" w:cstheme="majorBidi"/>
                                     <w:b/>
                                     <w:color w:val="FFFFFF" w:themeColor="background1"/>
                                     <w:sz w:val="48"/>
@@ -3717,7 +3748,7 @@
                                 <w:sdt>
                                   <w:sdtPr>
                                     <w:rPr>
-                                      <w:rFonts w:asciiTheme="majorHAnsi" w:hAnsiTheme="majorHAnsi" w:eastAsiaTheme="majorEastAsia" w:cstheme="majorBidi"/>
+                                      <w:rFonts w:asciiTheme="majorHAnsi" w:eastAsiaTheme="majorEastAsia" w:hAnsiTheme="majorHAnsi" w:cstheme="majorBidi"/>
                                       <w:b/>
                                       <w:color w:val="FFFFFF" w:themeColor="background1"/>
                                       <w:sz w:val="48"/>
@@ -3740,7 +3771,7 @@
                                   <w:sdtContent>
                                     <w:r>
                                       <w:rPr>
-                                        <w:rFonts w:asciiTheme="majorHAnsi" w:hAnsiTheme="majorHAnsi" w:eastAsiaTheme="majorEastAsia" w:cstheme="majorBidi"/>
+                                        <w:rFonts w:asciiTheme="majorHAnsi" w:eastAsiaTheme="majorEastAsia" w:hAnsiTheme="majorHAnsi" w:cstheme="majorBidi"/>
                                         <w:b/>
                                         <w:color w:val="FFFFFF" w:themeColor="background1"/>
                                         <w:sz w:val="48"/>
@@ -3757,7 +3788,7 @@
                                     </w:r>
                                     <w:r>
                                       <w:rPr>
-                                        <w:rFonts w:asciiTheme="majorHAnsi" w:hAnsiTheme="majorHAnsi" w:eastAsiaTheme="majorEastAsia" w:cstheme="majorBidi"/>
+                                        <w:rFonts w:asciiTheme="majorHAnsi" w:eastAsiaTheme="majorEastAsia" w:hAnsiTheme="majorHAnsi" w:cstheme="majorBidi"/>
                                         <w:b/>
                                         <w:color w:val="FFFFFF" w:themeColor="background1"/>
                                         <w:sz w:val="48"/>
@@ -3770,11 +3801,62 @@
                                           <w14:bevel/>
                                         </w14:textOutline>
                                       </w:rPr>
-                                      <w:t>port de la présentation du 12 Aout</w:t>
+                                      <w:t xml:space="preserve">port de la présentation du </w:t>
                                     </w:r>
                                     <w:r>
                                       <w:rPr>
-                                        <w:rFonts w:asciiTheme="majorHAnsi" w:hAnsiTheme="majorHAnsi" w:eastAsiaTheme="majorEastAsia" w:cstheme="majorBidi"/>
+                                        <w:rFonts w:asciiTheme="majorHAnsi" w:eastAsiaTheme="majorEastAsia" w:hAnsiTheme="majorHAnsi" w:cstheme="majorBidi"/>
+                                        <w:b/>
+                                        <w:color w:val="FFFFFF" w:themeColor="background1"/>
+                                        <w:sz w:val="48"/>
+                                        <w:szCs w:val="48"/>
+                                        <w14:textOutline w14:w="3175" w14:cap="rnd" w14:cmpd="sng" w14:algn="ctr">
+                                          <w14:solidFill>
+                                            <w14:srgbClr w14:val="FF0000"/>
+                                          </w14:solidFill>
+                                          <w14:prstDash w14:val="solid"/>
+                                          <w14:bevel/>
+                                        </w14:textOutline>
+                                      </w:rPr>
+                                      <w:t>2</w:t>
+                                    </w:r>
+                                    <w:r>
+                                      <w:rPr>
+                                        <w:rFonts w:asciiTheme="majorHAnsi" w:eastAsiaTheme="majorEastAsia" w:hAnsiTheme="majorHAnsi" w:cstheme="majorBidi"/>
+                                        <w:b/>
+                                        <w:color w:val="FFFFFF" w:themeColor="background1"/>
+                                        <w:sz w:val="48"/>
+                                        <w:szCs w:val="48"/>
+                                        <w14:textOutline w14:w="3175" w14:cap="rnd" w14:cmpd="sng" w14:algn="ctr">
+                                          <w14:solidFill>
+                                            <w14:srgbClr w14:val="FF0000"/>
+                                          </w14:solidFill>
+                                          <w14:prstDash w14:val="solid"/>
+                                          <w14:bevel/>
+                                        </w14:textOutline>
+                                      </w:rPr>
+                                      <w:t> 3</w:t>
+                                    </w:r>
+                                    <w:r>
+                                      <w:rPr>
+                                        <w:rFonts w:asciiTheme="majorHAnsi" w:eastAsiaTheme="majorEastAsia" w:hAnsiTheme="majorHAnsi" w:cstheme="majorBidi"/>
+                                        <w:b/>
+                                        <w:color w:val="FFFFFF" w:themeColor="background1"/>
+                                        <w:sz w:val="48"/>
+                                        <w:szCs w:val="48"/>
+                                        <w14:textOutline w14:w="3175" w14:cap="rnd" w14:cmpd="sng" w14:algn="ctr">
+                                          <w14:solidFill>
+                                            <w14:srgbClr w14:val="FF0000"/>
+                                          </w14:solidFill>
+                                          <w14:prstDash w14:val="solid"/>
+                                          <w14:bevel/>
+                                        </w14:textOutline>
+                                      </w:rPr>
+                                      <w:t xml:space="preserve"> Aout</w:t>
+                                    </w:r>
+                                    <w:r>
+                                      <w:rPr>
+                                        <w:rFonts w:asciiTheme="majorHAnsi" w:eastAsiaTheme="majorEastAsia" w:hAnsiTheme="majorHAnsi" w:cstheme="majorBidi"/>
                                         <w:b/>
                                         <w:color w:val="FFFFFF" w:themeColor="background1"/>
                                         <w:sz w:val="48"/>
@@ -3791,7 +3873,7 @@
                                     </w:r>
                                     <w:r>
                                       <w:rPr>
-                                        <w:rFonts w:asciiTheme="majorHAnsi" w:hAnsiTheme="majorHAnsi" w:eastAsiaTheme="majorEastAsia" w:cstheme="majorBidi"/>
+                                        <w:rFonts w:asciiTheme="majorHAnsi" w:eastAsiaTheme="majorEastAsia" w:hAnsiTheme="majorHAnsi" w:cstheme="majorBidi"/>
                                         <w:b/>
                                         <w:color w:val="FFFFFF" w:themeColor="background1"/>
                                         <w:sz w:val="48"/>
@@ -3809,7 +3891,7 @@
                                   </w:sdtContent>
                                 </w:sdt>
                               </w:p>
-                              <w:p xmlns:wp14="http://schemas.microsoft.com/office/word/2010/wordml" xmlns:w14="http://schemas.microsoft.com/office/word/2010/wordml" wp14:textId="77777777">
+                              <w:p>
                                 <w:pPr>
                                   <w:spacing w:before="120"/>
                                   <w:rPr>
@@ -3822,7 +3904,7 @@
                                 <w:sdt>
                                   <w:sdtPr>
                                     <w:rPr>
-                                      <w:rFonts w:asciiTheme="majorHAnsi" w:hAnsiTheme="majorHAnsi" w:eastAsiaTheme="majorEastAsia" w:cstheme="majorBidi"/>
+                                      <w:rFonts w:asciiTheme="majorHAnsi" w:eastAsiaTheme="majorEastAsia" w:hAnsiTheme="majorHAnsi" w:cstheme="majorBidi"/>
                                       <w:b/>
                                       <w:color w:val="FF0000"/>
                                       <w:sz w:val="36"/>
@@ -3846,7 +3928,7 @@
                                   <w:sdtContent>
                                     <w:r>
                                       <w:rPr>
-                                        <w:rFonts w:asciiTheme="majorHAnsi" w:hAnsiTheme="majorHAnsi" w:eastAsiaTheme="majorEastAsia" w:cstheme="majorBidi"/>
+                                        <w:rFonts w:asciiTheme="majorHAnsi" w:eastAsiaTheme="majorEastAsia" w:hAnsiTheme="majorHAnsi" w:cstheme="majorBidi"/>
                                         <w:b/>
                                         <w:color w:val="FF0000"/>
                                         <w:sz w:val="36"/>
@@ -3886,19 +3968,19 @@
                 </w:drawing>
               </mc:Choice>
               <mc:Fallback>
-                <w:pict xmlns:w14="http://schemas.microsoft.com/office/word/2010/wordml" xmlns:w="http://schemas.openxmlformats.org/wordprocessingml/2006/main" w14:anchorId="613F3F13">
-                  <v:shapetype xmlns:o="urn:schemas-microsoft-com:office:office" xmlns:v="urn:schemas-microsoft-com:vml" id="_x0000_t202" coordsize="21600,21600" o:spt="202" path="m,l,21600r21600,l21600,xe" w14:anchorId="46C33327">
+                <w:pict>
+                  <v:shapetype w14:anchorId="46C33327" id="_x0000_t202" coordsize="21600,21600" o:spt="202" path="m,l,21600r21600,l21600,xe">
                     <v:stroke joinstyle="miter"/>
                     <v:path gradientshapeok="t" o:connecttype="rect"/>
                   </v:shapetype>
-                  <v:shape xmlns:o="urn:schemas-microsoft-com:office:office" xmlns:v="urn:schemas-microsoft-com:vml" id="Zone de texte 1" style="position:absolute;margin-left:137.25pt;margin-top:414.75pt;width:445.5pt;height:84.2pt;z-index:251660288;visibility:visible;mso-wrap-style:square;mso-width-percent:0;mso-height-percent:0;mso-wrap-distance-left:9pt;mso-wrap-distance-top:0;mso-wrap-distance-right:9pt;mso-wrap-distance-bottom:0;mso-position-horizontal:absolute;mso-position-horizontal-relative:page;mso-position-vertical:absolute;mso-position-vertical-relative:page;mso-width-percent:0;mso-height-percent:0;mso-width-relative:page;mso-height-relative:margin;v-text-anchor:top" o:spid="_x0000_s1055" filled="f" stroked="f" strokeweight=".5pt" type="#_x0000_t202" o:gfxdata="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">
+                  <v:shape id="Zone de texte 1" o:spid="_x0000_s1055" type="#_x0000_t202" style="position:absolute;margin-left:137.25pt;margin-top:414.75pt;width:445.5pt;height:84.2pt;z-index:251660288;visibility:visible;mso-wrap-style:square;mso-width-percent:0;mso-height-percent:0;mso-wrap-distance-left:9pt;mso-wrap-distance-top:0;mso-wrap-distance-right:9pt;mso-wrap-distance-bottom:0;mso-position-horizontal:absolute;mso-position-horizontal-relative:page;mso-position-vertical:absolute;mso-position-vertical-relative:page;mso-width-percent:0;mso-height-percent:0;mso-width-relative:page;mso-height-relative:margin;v-text-anchor:top" o:gfxdata="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" filled="f" stroked="f" strokeweight=".5pt">
                     <v:textbox style="mso-fit-shape-to-text:t" inset="0,0,0,0">
                       <w:txbxContent>
-                        <w:p xmlns:wp14="http://schemas.microsoft.com/office/word/2010/wordml" wp14:textId="77777777">
+                        <w:p>
                           <w:pPr>
                             <w:pStyle w:val="Sansinterligne"/>
                             <w:rPr>
-                              <w:rFonts w:asciiTheme="majorHAnsi" w:hAnsiTheme="majorHAnsi" w:eastAsiaTheme="majorEastAsia" w:cstheme="majorBidi"/>
+                              <w:rFonts w:asciiTheme="majorHAnsi" w:eastAsiaTheme="majorEastAsia" w:hAnsiTheme="majorHAnsi" w:cstheme="majorBidi"/>
                               <w:b/>
                               <w:color w:val="FFFFFF" w:themeColor="background1"/>
                               <w:sz w:val="48"/>
@@ -3914,9 +3996,8 @@
                           </w:pPr>
                           <w:sdt>
                             <w:sdtPr>
-                              <w:id w:val="1656331270"/>
                               <w:rPr>
-                                <w:rFonts w:asciiTheme="majorHAnsi" w:hAnsiTheme="majorHAnsi" w:eastAsiaTheme="majorEastAsia" w:cstheme="majorBidi"/>
+                                <w:rFonts w:asciiTheme="majorHAnsi" w:eastAsiaTheme="majorEastAsia" w:hAnsiTheme="majorHAnsi" w:cstheme="majorBidi"/>
                                 <w:b/>
                                 <w:color w:val="FFFFFF" w:themeColor="background1"/>
                                 <w:sz w:val="48"/>
@@ -3939,7 +4020,7 @@
                             <w:sdtContent>
                               <w:r>
                                 <w:rPr>
-                                  <w:rFonts w:asciiTheme="majorHAnsi" w:hAnsiTheme="majorHAnsi" w:eastAsiaTheme="majorEastAsia" w:cstheme="majorBidi"/>
+                                  <w:rFonts w:asciiTheme="majorHAnsi" w:eastAsiaTheme="majorEastAsia" w:hAnsiTheme="majorHAnsi" w:cstheme="majorBidi"/>
                                   <w:b/>
                                   <w:color w:val="FFFFFF" w:themeColor="background1"/>
                                   <w:sz w:val="48"/>
@@ -3956,7 +4037,7 @@
                               </w:r>
                               <w:r>
                                 <w:rPr>
-                                  <w:rFonts w:asciiTheme="majorHAnsi" w:hAnsiTheme="majorHAnsi" w:eastAsiaTheme="majorEastAsia" w:cstheme="majorBidi"/>
+                                  <w:rFonts w:asciiTheme="majorHAnsi" w:eastAsiaTheme="majorEastAsia" w:hAnsiTheme="majorHAnsi" w:cstheme="majorBidi"/>
                                   <w:b/>
                                   <w:color w:val="FFFFFF" w:themeColor="background1"/>
                                   <w:sz w:val="48"/>
@@ -3969,11 +4050,62 @@
                                     <w14:bevel/>
                                   </w14:textOutline>
                                 </w:rPr>
-                                <w:t>port de la présentation du 12 Aout</w:t>
+                                <w:t xml:space="preserve">port de la présentation du </w:t>
                               </w:r>
                               <w:r>
                                 <w:rPr>
-                                  <w:rFonts w:asciiTheme="majorHAnsi" w:hAnsiTheme="majorHAnsi" w:eastAsiaTheme="majorEastAsia" w:cstheme="majorBidi"/>
+                                  <w:rFonts w:asciiTheme="majorHAnsi" w:eastAsiaTheme="majorEastAsia" w:hAnsiTheme="majorHAnsi" w:cstheme="majorBidi"/>
+                                  <w:b/>
+                                  <w:color w:val="FFFFFF" w:themeColor="background1"/>
+                                  <w:sz w:val="48"/>
+                                  <w:szCs w:val="48"/>
+                                  <w14:textOutline w14:w="3175" w14:cap="rnd" w14:cmpd="sng" w14:algn="ctr">
+                                    <w14:solidFill>
+                                      <w14:srgbClr w14:val="FF0000"/>
+                                    </w14:solidFill>
+                                    <w14:prstDash w14:val="solid"/>
+                                    <w14:bevel/>
+                                  </w14:textOutline>
+                                </w:rPr>
+                                <w:t>2</w:t>
+                              </w:r>
+                              <w:r>
+                                <w:rPr>
+                                  <w:rFonts w:asciiTheme="majorHAnsi" w:eastAsiaTheme="majorEastAsia" w:hAnsiTheme="majorHAnsi" w:cstheme="majorBidi"/>
+                                  <w:b/>
+                                  <w:color w:val="FFFFFF" w:themeColor="background1"/>
+                                  <w:sz w:val="48"/>
+                                  <w:szCs w:val="48"/>
+                                  <w14:textOutline w14:w="3175" w14:cap="rnd" w14:cmpd="sng" w14:algn="ctr">
+                                    <w14:solidFill>
+                                      <w14:srgbClr w14:val="FF0000"/>
+                                    </w14:solidFill>
+                                    <w14:prstDash w14:val="solid"/>
+                                    <w14:bevel/>
+                                  </w14:textOutline>
+                                </w:rPr>
+                                <w:t> 3</w:t>
+                              </w:r>
+                              <w:r>
+                                <w:rPr>
+                                  <w:rFonts w:asciiTheme="majorHAnsi" w:eastAsiaTheme="majorEastAsia" w:hAnsiTheme="majorHAnsi" w:cstheme="majorBidi"/>
+                                  <w:b/>
+                                  <w:color w:val="FFFFFF" w:themeColor="background1"/>
+                                  <w:sz w:val="48"/>
+                                  <w:szCs w:val="48"/>
+                                  <w14:textOutline w14:w="3175" w14:cap="rnd" w14:cmpd="sng" w14:algn="ctr">
+                                    <w14:solidFill>
+                                      <w14:srgbClr w14:val="FF0000"/>
+                                    </w14:solidFill>
+                                    <w14:prstDash w14:val="solid"/>
+                                    <w14:bevel/>
+                                  </w14:textOutline>
+                                </w:rPr>
+                                <w:t xml:space="preserve"> Aout</w:t>
+                              </w:r>
+                              <w:r>
+                                <w:rPr>
+                                  <w:rFonts w:asciiTheme="majorHAnsi" w:eastAsiaTheme="majorEastAsia" w:hAnsiTheme="majorHAnsi" w:cstheme="majorBidi"/>
                                   <w:b/>
                                   <w:color w:val="FFFFFF" w:themeColor="background1"/>
                                   <w:sz w:val="48"/>
@@ -3990,7 +4122,7 @@
                               </w:r>
                               <w:r>
                                 <w:rPr>
-                                  <w:rFonts w:asciiTheme="majorHAnsi" w:hAnsiTheme="majorHAnsi" w:eastAsiaTheme="majorEastAsia" w:cstheme="majorBidi"/>
+                                  <w:rFonts w:asciiTheme="majorHAnsi" w:eastAsiaTheme="majorEastAsia" w:hAnsiTheme="majorHAnsi" w:cstheme="majorBidi"/>
                                   <w:b/>
                                   <w:color w:val="FFFFFF" w:themeColor="background1"/>
                                   <w:sz w:val="48"/>
@@ -4008,7 +4140,7 @@
                             </w:sdtContent>
                           </w:sdt>
                         </w:p>
-                        <w:p xmlns:wp14="http://schemas.microsoft.com/office/word/2010/wordml" wp14:textId="77777777">
+                        <w:p>
                           <w:pPr>
                             <w:spacing w:before="120"/>
                             <w:rPr>
@@ -4020,9 +4152,8 @@
                           </w:pPr>
                           <w:sdt>
                             <w:sdtPr>
-                              <w:id w:val="187692907"/>
                               <w:rPr>
-                                <w:rFonts w:asciiTheme="majorHAnsi" w:hAnsiTheme="majorHAnsi" w:eastAsiaTheme="majorEastAsia" w:cstheme="majorBidi"/>
+                                <w:rFonts w:asciiTheme="majorHAnsi" w:eastAsiaTheme="majorEastAsia" w:hAnsiTheme="majorHAnsi" w:cstheme="majorBidi"/>
                                 <w:b/>
                                 <w:color w:val="FF0000"/>
                                 <w:sz w:val="36"/>
@@ -4046,7 +4177,7 @@
                             <w:sdtContent>
                               <w:r>
                                 <w:rPr>
-                                  <w:rFonts w:asciiTheme="majorHAnsi" w:hAnsiTheme="majorHAnsi" w:eastAsiaTheme="majorEastAsia" w:cstheme="majorBidi"/>
+                                  <w:rFonts w:asciiTheme="majorHAnsi" w:eastAsiaTheme="majorEastAsia" w:hAnsiTheme="majorHAnsi" w:cstheme="majorBidi"/>
                                   <w:b/>
                                   <w:color w:val="FF0000"/>
                                   <w:sz w:val="36"/>
@@ -4067,7 +4198,7 @@
                         </w:p>
                       </w:txbxContent>
                     </v:textbox>
-                    <w10:wrap xmlns:w10="urn:schemas-microsoft-com:office:word" anchorx="page" anchory="page"/>
+                    <w10:wrap anchorx="page" anchory="page"/>
                   </v:shape>
                 </w:pict>
               </mc:Fallback>
@@ -4078,10 +4209,10 @@
               <w:noProof/>
               <w:sz w:val="28"/>
               <w:szCs w:val="28"/>
-              <w:lang w:val="en-GB" w:eastAsia="en-GB"/>
+              <w:lang w:val="en-US"/>
             </w:rPr>
             <w:drawing>
-              <wp:anchor xmlns:wp14="http://schemas.microsoft.com/office/word/2010/wordprocessingDrawing" distT="0" distB="0" distL="114300" distR="114300" simplePos="0" relativeHeight="251661312" behindDoc="1" locked="0" layoutInCell="1" allowOverlap="1" wp14:anchorId="1B2F4B74" wp14:editId="006E5080">
+              <wp:anchor distT="0" distB="0" distL="114300" distR="114300" simplePos="0" relativeHeight="251661312" behindDoc="1" locked="0" layoutInCell="1" allowOverlap="1" wp14:anchorId="1B2F4B74" wp14:editId="006E5080">
                 <wp:simplePos x="0" y="0"/>
                 <wp:positionH relativeFrom="margin">
                   <wp:align>center</wp:align>
@@ -4159,7 +4290,7 @@
         </w:p>
       </w:sdtContent>
     </w:sdt>
-    <w:p xmlns:wp14="http://schemas.microsoft.com/office/word/2010/wordml" wp14:textId="77777777">
+    <w:p>
       <w:pPr>
         <w:spacing w:before="240"/>
         <w:jc w:val="center"/>
@@ -4169,7 +4300,7 @@
         </w:rPr>
       </w:pPr>
     </w:p>
-    <w:p xmlns:wp14="http://schemas.microsoft.com/office/word/2010/wordml" wp14:textId="77777777">
+    <w:p>
       <w:pPr>
         <w:rPr>
           <w:sz w:val="28"/>
@@ -4177,7 +4308,7 @@
         </w:rPr>
       </w:pPr>
     </w:p>
-    <w:p xmlns:wp14="http://schemas.microsoft.com/office/word/2010/wordml" wp14:textId="77777777">
+    <w:p>
       <w:pPr>
         <w:rPr>
           <w:color w:val="FFFFFF" w:themeColor="background1"/>
@@ -4222,8 +4353,9 @@
           <w:szCs w:val="28"/>
           <w:shd w:val="clear" w:color="auto" w:fill="FF0000"/>
         </w:rPr>
-        <w:t xml:space="preserve">                               </w:t>
-      </w:r>
+        <w:t xml:space="preserve">                            </w:t>
+      </w:r>
+      <w:proofErr w:type="gramStart"/>
       <w:r>
         <w:rPr>
           <w:color w:val="FFFFFF" w:themeColor="background1"/>
@@ -4231,18 +4363,37 @@
           <w:szCs w:val="28"/>
           <w:shd w:val="clear" w:color="auto" w:fill="FF0000"/>
         </w:rPr>
-        <w:t xml:space="preserve">: </w:t>
+        <w:t xml:space="preserve">   </w:t>
       </w:r>
       <w:r>
         <w:rPr>
           <w:color w:val="FFFFFF" w:themeColor="background1"/>
           <w:sz w:val="28"/>
           <w:szCs w:val="28"/>
+          <w:shd w:val="clear" w:color="auto" w:fill="FF0000"/>
+        </w:rPr>
+        <w:t>:</w:t>
+      </w:r>
+      <w:proofErr w:type="gramEnd"/>
+      <w:r>
+        <w:rPr>
+          <w:color w:val="FFFFFF" w:themeColor="background1"/>
+          <w:sz w:val="28"/>
+          <w:szCs w:val="28"/>
+          <w:shd w:val="clear" w:color="auto" w:fill="FF0000"/>
         </w:rPr>
         <w:t xml:space="preserve"> </w:t>
       </w:r>
+      <w:r>
+        <w:rPr>
+          <w:color w:val="FFFFFF" w:themeColor="background1"/>
+          <w:sz w:val="28"/>
+          <w:szCs w:val="28"/>
+        </w:rPr>
+        <w:t xml:space="preserve"> </w:t>
+      </w:r>
     </w:p>
-    <w:p xmlns:wp14="http://schemas.microsoft.com/office/word/2010/wordml" wp14:textId="35C2657F">
+    <w:p>
       <w:pPr>
         <w:pStyle w:val="Paragraphedeliste"/>
         <w:numPr>
@@ -4257,14 +4408,14 @@
       </w:pPr>
       <w:r>
         <w:rPr>
-          <w:color w:val="404040" w:themeColor="text1" w:themeTint="BF" w:themeShade="FF"/>
+          <w:color w:val="404040" w:themeColor="text1" w:themeTint="BF"/>
           <w:sz w:val="28"/>
           <w:szCs w:val="28"/>
         </w:rPr>
         <w:t>OSIS Technologies Bureau des développeurs, le 23 Aout 2022</w:t>
       </w:r>
     </w:p>
-    <w:p xmlns:wp14="http://schemas.microsoft.com/office/word/2010/wordml" wp14:textId="77777777">
+    <w:p>
       <w:pPr>
         <w:rPr>
           <w:sz w:val="28"/>
@@ -4272,7 +4423,7 @@
         </w:rPr>
       </w:pPr>
     </w:p>
-    <w:p xmlns:wp14="http://schemas.microsoft.com/office/word/2010/wordml" wp14:textId="77777777">
+    <w:p>
       <w:pPr>
         <w:rPr>
           <w:sz w:val="28"/>
@@ -4310,8 +4461,9 @@
           <w:szCs w:val="28"/>
           <w:shd w:val="clear" w:color="auto" w:fill="FF0000"/>
         </w:rPr>
-        <w:t xml:space="preserve">                                         </w:t>
-      </w:r>
+        <w:t xml:space="preserve">                                      </w:t>
+      </w:r>
+      <w:proofErr w:type="gramStart"/>
       <w:r>
         <w:rPr>
           <w:b/>
@@ -4321,7 +4473,7 @@
           <w:szCs w:val="28"/>
           <w:shd w:val="clear" w:color="auto" w:fill="FF0000"/>
         </w:rPr>
-        <w:t>:</w:t>
+        <w:t xml:space="preserve">   </w:t>
       </w:r>
       <w:r>
         <w:rPr>
@@ -4332,6 +4484,18 @@
           <w:szCs w:val="28"/>
           <w:shd w:val="clear" w:color="auto" w:fill="FF0000"/>
         </w:rPr>
+        <w:t>:</w:t>
+      </w:r>
+      <w:proofErr w:type="gramEnd"/>
+      <w:r>
+        <w:rPr>
+          <w:b/>
+          <w:i/>
+          <w:color w:val="FFFFFF" w:themeColor="background1"/>
+          <w:sz w:val="28"/>
+          <w:szCs w:val="28"/>
+          <w:shd w:val="clear" w:color="auto" w:fill="FF0000"/>
+        </w:rPr>
         <w:t xml:space="preserve"> </w:t>
       </w:r>
       <w:r>
@@ -4342,7 +4506,7 @@
         <w:t xml:space="preserve"> </w:t>
       </w:r>
     </w:p>
-    <w:p xmlns:wp14="http://schemas.microsoft.com/office/word/2010/wordml" wp14:textId="011F03F6">
+    <w:p>
       <w:pPr>
         <w:pStyle w:val="Paragraphedeliste"/>
         <w:numPr>
@@ -4362,7 +4526,7 @@
         <w:t>11H145à 12h22</w:t>
       </w:r>
     </w:p>
-    <w:p xmlns:wp14="http://schemas.microsoft.com/office/word/2010/wordml" wp14:textId="77777777">
+    <w:p>
       <w:pPr>
         <w:rPr>
           <w:sz w:val="28"/>
@@ -4370,7 +4534,7 @@
         </w:rPr>
       </w:pPr>
     </w:p>
-    <w:p xmlns:wp14="http://schemas.microsoft.com/office/word/2010/wordml" wp14:textId="0F2BBC5B">
+    <w:p>
       <w:pPr>
         <w:rPr>
           <w:sz w:val="28"/>
@@ -4379,36 +4543,38 @@
       </w:pPr>
       <w:r>
         <w:rPr>
-          <w:b w:val="1"/>
-          <w:bCs w:val="1"/>
-          <w:i w:val="1"/>
-          <w:iCs w:val="1"/>
+          <w:b/>
+          <w:bCs/>
+          <w:i/>
+          <w:iCs/>
           <w:color w:val="FFFFFF" w:themeColor="background1"/>
           <w:sz w:val="28"/>
           <w:szCs w:val="28"/>
           <w:shd w:val="clear" w:color="auto" w:fill="FF0000"/>
         </w:rPr>
-        <w:t xml:space="preserve"> Responsables                         </w:t>
-      </w:r>
-      <w:r>
-        <w:rPr>
-          <w:b w:val="1"/>
-          <w:bCs w:val="1"/>
-          <w:i w:val="1"/>
-          <w:iCs w:val="1"/>
+        <w:t xml:space="preserve"> Responsables                           </w:t>
+      </w:r>
+      <w:proofErr w:type="gramStart"/>
+      <w:r>
+        <w:rPr>
+          <w:b/>
+          <w:bCs/>
+          <w:i/>
+          <w:iCs/>
           <w:color w:val="FFFFFF" w:themeColor="background1"/>
           <w:sz w:val="28"/>
           <w:szCs w:val="28"/>
           <w:shd w:val="clear" w:color="auto" w:fill="FF0000"/>
         </w:rPr>
-        <w:t> </w:t>
-      </w:r>
-      <w:r>
-        <w:rPr>
-          <w:b w:val="1"/>
-          <w:bCs w:val="1"/>
-          <w:i w:val="1"/>
-          <w:iCs w:val="1"/>
+        <w:t xml:space="preserve">   :</w:t>
+      </w:r>
+      <w:proofErr w:type="gramEnd"/>
+      <w:r>
+        <w:rPr>
+          <w:b/>
+          <w:bCs/>
+          <w:i/>
+          <w:iCs/>
           <w:color w:val="FFFFFF" w:themeColor="background1"/>
           <w:sz w:val="28"/>
           <w:szCs w:val="28"/>
@@ -4416,56 +4582,15 @@
         </w:rPr>
         <w:t xml:space="preserve"> </w:t>
       </w:r>
-      <w:proofErr w:type="gramStart"/>
-      <w:r>
-        <w:rPr>
-          <w:b w:val="1"/>
-          <w:bCs w:val="1"/>
-          <w:i w:val="1"/>
-          <w:iCs w:val="1"/>
-          <w:color w:val="FFFFFF" w:themeColor="background1"/>
-          <w:sz w:val="28"/>
-          <w:szCs w:val="28"/>
-          <w:shd w:val="clear" w:color="auto" w:fill="FF0000"/>
-        </w:rPr>
-        <w:t xml:space="preserve">   </w:t>
-      </w:r>
-      <w:r>
-        <w:rPr>
-          <w:b w:val="1"/>
-          <w:bCs w:val="1"/>
-          <w:i w:val="1"/>
-          <w:iCs w:val="1"/>
-          <w:color w:val="FFFFFF" w:themeColor="background1"/>
-          <w:sz w:val="28"/>
-          <w:szCs w:val="28"/>
-          <w:shd w:val="clear" w:color="auto" w:fill="FF0000"/>
-        </w:rPr>
-        <w:t>:</w:t>
-      </w:r>
-      <w:proofErr w:type="gramEnd"/>
-      <w:r>
-        <w:rPr>
-          <w:b w:val="1"/>
-          <w:bCs w:val="1"/>
-          <w:i w:val="1"/>
-          <w:iCs w:val="1"/>
-          <w:color w:val="FFFFFF" w:themeColor="background1"/>
-          <w:sz w:val="28"/>
-          <w:szCs w:val="28"/>
-          <w:shd w:val="clear" w:color="auto" w:fill="FF0000"/>
+      <w:r>
+        <w:rPr>
+          <w:sz w:val="28"/>
+          <w:szCs w:val="28"/>
         </w:rPr>
         <w:t xml:space="preserve"> </w:t>
       </w:r>
-      <w:r>
-        <w:rPr>
-          <w:sz w:val="28"/>
-          <w:szCs w:val="28"/>
-        </w:rPr>
-        <w:t xml:space="preserve"> </w:t>
-      </w:r>
     </w:p>
-    <w:p xmlns:wp14="http://schemas.microsoft.com/office/word/2010/wordml" wp14:textId="77777777">
+    <w:p>
       <w:pPr>
         <w:pStyle w:val="Paragraphedeliste"/>
         <w:numPr>
@@ -4524,7 +4649,7 @@
         <w:t>nologies</w:t>
       </w:r>
     </w:p>
-    <w:p xmlns:wp14="http://schemas.microsoft.com/office/word/2010/wordml" wp14:textId="50278219">
+    <w:p>
       <w:pPr>
         <w:pStyle w:val="Paragraphedeliste"/>
         <w:numPr>
@@ -4540,15 +4665,35 @@
       </w:pPr>
       <w:r>
         <w:rPr>
-          <w:color w:val="404040" w:themeColor="text1" w:themeTint="BF" w:themeShade="FF"/>
+          <w:color w:val="404040" w:themeColor="text1" w:themeTint="BF"/>
           <w:sz w:val="28"/>
           <w:szCs w:val="28"/>
           <w:lang w:val="en-GB"/>
         </w:rPr>
-        <w:t>Mlle KONAN Edwige, IT Developer OSIS Technologies</w:t>
+        <w:t xml:space="preserve">Mlle KONAN </w:t>
+      </w:r>
+      <w:proofErr w:type="spellStart"/>
+      <w:r>
+        <w:rPr>
+          <w:color w:val="404040" w:themeColor="text1" w:themeTint="BF"/>
+          <w:sz w:val="28"/>
+          <w:szCs w:val="28"/>
+          <w:lang w:val="en-GB"/>
+        </w:rPr>
+        <w:t>Edwige</w:t>
+      </w:r>
+      <w:proofErr w:type="spellEnd"/>
+      <w:r>
+        <w:rPr>
+          <w:color w:val="404040" w:themeColor="text1" w:themeTint="BF"/>
+          <w:sz w:val="28"/>
+          <w:szCs w:val="28"/>
+          <w:lang w:val="en-GB"/>
+        </w:rPr>
+        <w:t>, IT Developer OSIS Technologies</w:t>
       </w:r>
     </w:p>
-    <w:p xmlns:wp14="http://schemas.microsoft.com/office/word/2010/wordml" wp14:textId="783D0C60">
+    <w:p>
       <w:pPr>
         <w:pStyle w:val="Paragraphedeliste"/>
         <w:numPr>
@@ -4563,30 +4708,32 @@
       </w:pPr>
       <w:r>
         <w:rPr>
-          <w:color w:val="000000" w:themeColor="text1" w:themeTint="FF" w:themeShade="FF"/>
+          <w:color w:val="000000" w:themeColor="text1"/>
           <w:sz w:val="28"/>
           <w:szCs w:val="28"/>
         </w:rPr>
         <w:t xml:space="preserve">Mlle LANDJI Ange, IT </w:t>
       </w:r>
-      <w:r>
-        <w:rPr>
-          <w:color w:val="000000" w:themeColor="text1" w:themeTint="FF" w:themeShade="FF"/>
+      <w:proofErr w:type="spellStart"/>
+      <w:r>
+        <w:rPr>
+          <w:color w:val="000000" w:themeColor="text1"/>
           <w:sz w:val="28"/>
           <w:szCs w:val="28"/>
         </w:rPr>
         <w:t>Developer</w:t>
       </w:r>
-      <w:r>
-        <w:rPr>
-          <w:color w:val="000000" w:themeColor="text1" w:themeTint="FF" w:themeShade="FF"/>
+      <w:proofErr w:type="spellEnd"/>
+      <w:r>
+        <w:rPr>
+          <w:color w:val="000000" w:themeColor="text1"/>
           <w:sz w:val="28"/>
           <w:szCs w:val="28"/>
         </w:rPr>
         <w:t xml:space="preserve"> OSIS Technologies</w:t>
       </w:r>
     </w:p>
-    <w:p xmlns:wp14="http://schemas.microsoft.com/office/word/2010/wordml" wp14:textId="77777777">
+    <w:p>
       <w:pPr>
         <w:rPr>
           <w:sz w:val="28"/>
@@ -4635,8 +4782,9 @@
           <w:szCs w:val="28"/>
           <w:shd w:val="clear" w:color="auto" w:fill="FF0000"/>
         </w:rPr>
-        <w:t xml:space="preserve">       </w:t>
-      </w:r>
+        <w:t xml:space="preserve">    </w:t>
+      </w:r>
+      <w:proofErr w:type="gramStart"/>
       <w:r>
         <w:rPr>
           <w:b/>
@@ -4646,7 +4794,7 @@
           <w:szCs w:val="28"/>
           <w:shd w:val="clear" w:color="auto" w:fill="FF0000"/>
         </w:rPr>
-        <w:t>:</w:t>
+        <w:t xml:space="preserve">   </w:t>
       </w:r>
       <w:r>
         <w:rPr>
@@ -4657,6 +4805,18 @@
           <w:szCs w:val="28"/>
           <w:shd w:val="clear" w:color="auto" w:fill="FF0000"/>
         </w:rPr>
+        <w:t>:</w:t>
+      </w:r>
+      <w:proofErr w:type="gramEnd"/>
+      <w:r>
+        <w:rPr>
+          <w:b/>
+          <w:i/>
+          <w:color w:val="FFFFFF" w:themeColor="background1"/>
+          <w:sz w:val="28"/>
+          <w:szCs w:val="28"/>
+          <w:shd w:val="clear" w:color="auto" w:fill="FF0000"/>
+        </w:rPr>
         <w:t xml:space="preserve"> </w:t>
       </w:r>
       <w:r>
@@ -4667,7 +4827,7 @@
         <w:t xml:space="preserve"> </w:t>
       </w:r>
     </w:p>
-    <w:p xmlns:wp14="http://schemas.microsoft.com/office/word/2010/wordml" wp14:textId="77777777">
+    <w:p>
       <w:pPr>
         <w:pStyle w:val="Paragraphedeliste"/>
         <w:numPr>
@@ -4700,7 +4860,7 @@
         <w:t>unior</w:t>
       </w:r>
     </w:p>
-    <w:p xmlns:wp14="http://schemas.microsoft.com/office/word/2010/wordml" wp14:textId="73CD7EA0">
+    <w:p>
       <w:pPr>
         <w:pStyle w:val="Paragraphedeliste"/>
         <w:numPr>
@@ -4708,7 +4868,7 @@
           <w:numId w:val="1"/>
         </w:numPr>
         <w:rPr>
-          <w:color w:val="FF0000" w:themeColor="text1" w:themeTint="BF" w:themeShade="FF"/>
+          <w:color w:val="404040" w:themeColor="text1" w:themeTint="BF"/>
           <w:sz w:val="28"/>
           <w:szCs w:val="28"/>
           <w:lang w:val="en-GB"/>
@@ -4716,14 +4876,14 @@
       </w:pPr>
       <w:r>
         <w:rPr>
-          <w:color w:val="404040" w:themeColor="text1" w:themeTint="BF" w:themeShade="FF"/>
+          <w:color w:val="404040" w:themeColor="text1" w:themeTint="BF"/>
           <w:sz w:val="28"/>
           <w:szCs w:val="28"/>
         </w:rPr>
         <w:t>Mlle LANDJI Ange</w:t>
       </w:r>
     </w:p>
-    <w:p xmlns:wp14="http://schemas.microsoft.com/office/word/2010/wordml" wp14:textId="18C05A26">
+    <w:p>
       <w:pPr>
         <w:pStyle w:val="Paragraphedeliste"/>
         <w:numPr>
@@ -4731,7 +4891,7 @@
           <w:numId w:val="1"/>
         </w:numPr>
         <w:rPr>
-          <w:color w:val="FF0000" w:themeColor="text1" w:themeTint="BF" w:themeShade="FF"/>
+          <w:color w:val="404040" w:themeColor="text1" w:themeTint="BF"/>
           <w:sz w:val="28"/>
           <w:szCs w:val="28"/>
           <w:lang w:val="en-GB"/>
@@ -4739,15 +4899,26 @@
       </w:pPr>
       <w:r>
         <w:rPr>
-          <w:color w:val="404040" w:themeColor="text1" w:themeTint="BF" w:themeShade="FF"/>
+          <w:color w:val="404040" w:themeColor="text1" w:themeTint="BF"/>
           <w:sz w:val="28"/>
           <w:szCs w:val="28"/>
           <w:lang w:val="en-GB"/>
         </w:rPr>
-        <w:t>Mlle KONAN Edwige</w:t>
-      </w:r>
+        <w:t xml:space="preserve">Mlle KONAN </w:t>
+      </w:r>
+      <w:proofErr w:type="spellStart"/>
+      <w:r>
+        <w:rPr>
+          <w:color w:val="404040" w:themeColor="text1" w:themeTint="BF"/>
+          <w:sz w:val="28"/>
+          <w:szCs w:val="28"/>
+          <w:lang w:val="en-GB"/>
+        </w:rPr>
+        <w:t>Edwige</w:t>
+      </w:r>
+      <w:proofErr w:type="spellEnd"/>
     </w:p>
-    <w:p xmlns:wp14="http://schemas.microsoft.com/office/word/2010/wordml" wp14:textId="77777777">
+    <w:p>
       <w:pPr>
         <w:pStyle w:val="Paragraphedeliste"/>
         <w:numPr>
@@ -4809,7 +4980,7 @@
         <w:t xml:space="preserve"> </w:t>
       </w:r>
     </w:p>
-    <w:p xmlns:wp14="http://schemas.microsoft.com/office/word/2010/wordml" wp14:textId="77777777">
+    <w:p>
       <w:pPr>
         <w:pStyle w:val="Paragraphedeliste"/>
         <w:numPr>
@@ -4817,14 +4988,14 @@
           <w:numId w:val="1"/>
         </w:numPr>
         <w:rPr>
-          <w:color w:val="FF0000" w:themeColor="text1" w:themeTint="BF" w:themeShade="FF"/>
+          <w:color w:val="404040" w:themeColor="text1" w:themeTint="BF"/>
           <w:sz w:val="28"/>
           <w:szCs w:val="28"/>
         </w:rPr>
       </w:pPr>
       <w:r>
         <w:rPr>
-          <w:color w:val="404040" w:themeColor="text1" w:themeTint="BF" w:themeShade="FF"/>
+          <w:color w:val="404040" w:themeColor="text1" w:themeTint="BF"/>
           <w:sz w:val="28"/>
           <w:szCs w:val="28"/>
         </w:rPr>
@@ -4833,7 +5004,7 @@
       <w:proofErr w:type="spellStart"/>
       <w:r>
         <w:rPr>
-          <w:color w:val="404040" w:themeColor="text1" w:themeTint="BF" w:themeShade="FF"/>
+          <w:color w:val="404040" w:themeColor="text1" w:themeTint="BF"/>
           <w:sz w:val="28"/>
           <w:szCs w:val="28"/>
         </w:rPr>
@@ -4841,7 +5012,7 @@
       </w:r>
       <w:proofErr w:type="spellEnd"/>
     </w:p>
-    <w:p xmlns:wp14="http://schemas.microsoft.com/office/word/2010/wordml" wp14:textId="46BEFADD">
+    <w:p>
       <w:pPr>
         <w:pStyle w:val="Paragraphedeliste"/>
         <w:numPr>
@@ -4849,21 +5020,21 @@
           <w:numId w:val="1"/>
         </w:numPr>
         <w:rPr>
-          <w:color w:val="FF0000" w:themeColor="text1" w:themeTint="FF" w:themeShade="FF"/>
+          <w:color w:val="000000" w:themeColor="text1"/>
           <w:sz w:val="28"/>
           <w:szCs w:val="28"/>
         </w:rPr>
       </w:pPr>
       <w:r>
         <w:rPr>
-          <w:color w:val="404040" w:themeColor="text1" w:themeTint="BF" w:themeShade="FF"/>
+          <w:color w:val="404040" w:themeColor="text1" w:themeTint="BF"/>
           <w:sz w:val="28"/>
           <w:szCs w:val="28"/>
         </w:rPr>
         <w:t>M. OUALLO Jean-Charles</w:t>
       </w:r>
     </w:p>
-    <w:p xmlns:wp14="http://schemas.microsoft.com/office/word/2010/wordml" wp14:textId="77777777">
+    <w:p>
       <w:pPr>
         <w:rPr>
           <w:sz w:val="28"/>
@@ -4871,7 +5042,7 @@
         </w:rPr>
       </w:pPr>
     </w:p>
-    <w:p xmlns:wp14="http://schemas.microsoft.com/office/word/2010/wordml" wp14:textId="3D59372B">
+    <w:p>
       <w:pPr>
         <w:rPr>
           <w:sz w:val="28"/>
@@ -4880,119 +5051,54 @@
       </w:pPr>
       <w:r>
         <w:rPr>
-          <w:b w:val="1"/>
-          <w:bCs w:val="1"/>
-          <w:i w:val="1"/>
-          <w:iCs w:val="1"/>
+          <w:b/>
+          <w:bCs/>
+          <w:i/>
+          <w:iCs/>
           <w:color w:val="FFFFFF" w:themeColor="background1"/>
           <w:sz w:val="28"/>
           <w:szCs w:val="28"/>
           <w:shd w:val="clear" w:color="auto" w:fill="FF0000"/>
         </w:rPr>
+        <w:t xml:space="preserve"> Objectif                            </w:t>
+      </w:r>
+      <w:proofErr w:type="gramStart"/>
+      <w:r>
+        <w:rPr>
+          <w:b/>
+          <w:bCs/>
+          <w:i/>
+          <w:iCs/>
+          <w:color w:val="FFFFFF" w:themeColor="background1"/>
+          <w:sz w:val="28"/>
+          <w:szCs w:val="28"/>
+          <w:shd w:val="clear" w:color="auto" w:fill="FF0000"/>
+        </w:rPr>
+        <w:t xml:space="preserve">   :</w:t>
+      </w:r>
+      <w:proofErr w:type="gramEnd"/>
+      <w:r>
+        <w:rPr>
+          <w:b/>
+          <w:bCs/>
+          <w:i/>
+          <w:iCs/>
+          <w:color w:val="FFFFFF" w:themeColor="background1"/>
+          <w:sz w:val="28"/>
+          <w:szCs w:val="28"/>
+          <w:shd w:val="clear" w:color="auto" w:fill="FF0000"/>
+        </w:rPr>
         <w:t xml:space="preserve"> </w:t>
       </w:r>
       <w:r>
         <w:rPr>
-          <w:b w:val="1"/>
-          <w:bCs w:val="1"/>
-          <w:i w:val="1"/>
-          <w:iCs w:val="1"/>
-          <w:color w:val="FFFFFF" w:themeColor="background1"/>
-          <w:sz w:val="28"/>
-          <w:szCs w:val="28"/>
-          <w:shd w:val="clear" w:color="auto" w:fill="FF0000"/>
-        </w:rPr>
-        <w:t>Objectif</w:t>
-      </w:r>
-      <w:r>
-        <w:rPr>
-          <w:b w:val="1"/>
-          <w:bCs w:val="1"/>
-          <w:i w:val="1"/>
-          <w:iCs w:val="1"/>
-          <w:color w:val="FFFFFF" w:themeColor="background1"/>
-          <w:sz w:val="28"/>
-          <w:szCs w:val="28"/>
-          <w:shd w:val="clear" w:color="auto" w:fill="FF0000"/>
-        </w:rPr>
-        <w:t xml:space="preserve">                   </w:t>
-      </w:r>
-      <w:r>
-        <w:rPr>
-          <w:b w:val="1"/>
-          <w:bCs w:val="1"/>
-          <w:i w:val="1"/>
-          <w:iCs w:val="1"/>
-          <w:color w:val="FFFFFF" w:themeColor="background1"/>
-          <w:sz w:val="28"/>
-          <w:szCs w:val="28"/>
-          <w:shd w:val="clear" w:color="auto" w:fill="FF0000"/>
-        </w:rPr>
-        <w:t> </w:t>
-      </w:r>
-      <w:r>
-        <w:rPr>
-          <w:b w:val="1"/>
-          <w:bCs w:val="1"/>
-          <w:i w:val="1"/>
-          <w:iCs w:val="1"/>
-          <w:color w:val="FFFFFF" w:themeColor="background1"/>
-          <w:sz w:val="28"/>
-          <w:szCs w:val="28"/>
-          <w:shd w:val="clear" w:color="auto" w:fill="FF0000"/>
-        </w:rPr>
-        <w:t xml:space="preserve">        </w:t>
-      </w:r>
-      <w:proofErr w:type="gramStart"/>
-      <w:r>
-        <w:rPr>
-          <w:b w:val="1"/>
-          <w:bCs w:val="1"/>
-          <w:i w:val="1"/>
-          <w:iCs w:val="1"/>
-          <w:color w:val="FFFFFF" w:themeColor="background1"/>
-          <w:sz w:val="28"/>
-          <w:szCs w:val="28"/>
-          <w:shd w:val="clear" w:color="auto" w:fill="FF0000"/>
-        </w:rPr>
-        <w:t xml:space="preserve">   </w:t>
-      </w:r>
-      <w:r>
-        <w:rPr>
-          <w:b w:val="1"/>
-          <w:bCs w:val="1"/>
-          <w:i w:val="1"/>
-          <w:iCs w:val="1"/>
-          <w:color w:val="FFFFFF" w:themeColor="background1"/>
-          <w:sz w:val="28"/>
-          <w:szCs w:val="28"/>
-          <w:shd w:val="clear" w:color="auto" w:fill="FF0000"/>
-        </w:rPr>
-        <w:t>:</w:t>
-      </w:r>
-      <w:proofErr w:type="gramEnd"/>
-      <w:r>
-        <w:rPr>
-          <w:b w:val="1"/>
-          <w:bCs w:val="1"/>
-          <w:i w:val="1"/>
-          <w:iCs w:val="1"/>
-          <w:color w:val="FFFFFF" w:themeColor="background1"/>
-          <w:sz w:val="28"/>
-          <w:szCs w:val="28"/>
-          <w:shd w:val="clear" w:color="auto" w:fill="FF0000"/>
+          <w:sz w:val="28"/>
+          <w:szCs w:val="28"/>
         </w:rPr>
         <w:t xml:space="preserve"> </w:t>
       </w:r>
-      <w:r>
-        <w:rPr>
-          <w:sz w:val="28"/>
-          <w:szCs w:val="28"/>
-        </w:rPr>
-        <w:t xml:space="preserve"> </w:t>
-      </w:r>
     </w:p>
-    <w:p xmlns:wp14="http://schemas.microsoft.com/office/word/2010/wordml" wp14:textId="19822D94">
+    <w:p>
       <w:pPr>
         <w:pStyle w:val="Paragraphedeliste"/>
         <w:numPr>
@@ -5007,16 +5113,14 @@
       </w:pPr>
       <w:r>
         <w:rPr>
-          <w:color w:val="404040" w:themeColor="text1" w:themeTint="BF" w:themeShade="FF"/>
+          <w:color w:val="404040" w:themeColor="text1" w:themeTint="BF"/>
           <w:sz w:val="28"/>
           <w:szCs w:val="28"/>
         </w:rPr>
         <w:t>CONCEPTS DE LA PROGRAMMATION ORIENTEE OBJET EN JAVA</w:t>
       </w:r>
-      <w:bookmarkStart w:name="_GoBack" w:id="0"/>
-      <w:bookmarkEnd w:id="0"/>
     </w:p>
-    <w:p xmlns:wp14="http://schemas.microsoft.com/office/word/2010/wordml" wp14:textId="77777777">
+    <w:p>
       <w:pPr>
         <w:rPr>
           <w:sz w:val="28"/>
@@ -5024,7 +5128,7 @@
         </w:rPr>
       </w:pPr>
     </w:p>
-    <w:p xmlns:wp14="http://schemas.microsoft.com/office/word/2010/wordml" wp14:textId="77777777">
+    <w:p>
       <w:pPr>
         <w:rPr>
           <w:sz w:val="28"/>
@@ -5032,7 +5136,7 @@
         </w:rPr>
       </w:pPr>
     </w:p>
-    <w:p xmlns:wp14="http://schemas.microsoft.com/office/word/2010/wordml" wp14:textId="77777777">
+    <w:p>
       <w:pPr>
         <w:rPr>
           <w:sz w:val="28"/>
@@ -5061,7 +5165,7 @@
         <w:tab/>
       </w:r>
     </w:p>
-    <w:p xmlns:wp14="http://schemas.microsoft.com/office/word/2010/wordml" wp14:textId="77777777">
+    <w:p>
       <w:pPr>
         <w:rPr>
           <w:sz w:val="28"/>
@@ -5076,7 +5180,7 @@
         <w:br w:type="page"/>
       </w:r>
     </w:p>
-    <w:p xmlns:wp14="http://schemas.microsoft.com/office/word/2010/wordml" wp14:textId="77777777">
+    <w:p>
       <w:pPr>
         <w:jc w:val="center"/>
         <w:rPr>
@@ -5099,13 +5203,9 @@
     </w:p>
     <w:p>
       <w:pPr>
-        <w:pStyle w:val="Normal"/>
-        <w:bidi w:val="0"/>
-        <w:spacing w:before="0" w:beforeAutospacing="off" w:after="160" w:afterAutospacing="off" w:line="259" w:lineRule="auto"/>
-        <w:ind w:left="0" w:right="0"/>
         <w:jc w:val="center"/>
         <w:rPr>
-          <w:color w:val="000000" w:themeColor="text1" w:themeTint="FF" w:themeShade="FF"/>
+          <w:color w:val="000000" w:themeColor="text1"/>
           <w:sz w:val="28"/>
           <w:szCs w:val="28"/>
           <w:u w:val="single"/>
@@ -5113,9 +5213,9 @@
       </w:pPr>
       <w:r>
         <w:rPr>
-          <w:b w:val="1"/>
-          <w:bCs w:val="1"/>
-          <w:color w:val="000000" w:themeColor="text1" w:themeTint="FF" w:themeShade="FF"/>
+          <w:b/>
+          <w:bCs/>
+          <w:color w:val="000000" w:themeColor="text1"/>
           <w:sz w:val="28"/>
           <w:szCs w:val="28"/>
           <w:u w:val="single"/>
@@ -5123,20 +5223,20 @@
         <w:t>DEROULEMENT</w:t>
       </w:r>
     </w:p>
-    <w:p xmlns:wp14="http://schemas.microsoft.com/office/word/2010/wordml" wp14:textId="37EEDEAC">
+    <w:p>
       <w:pPr>
         <w:pStyle w:val="Paragraphedeliste"/>
         <w:ind w:left="644"/>
         <w:jc w:val="both"/>
         <w:rPr>
-          <w:color w:val="404040" w:themeColor="text1" w:themeTint="BF" w:themeShade="FF"/>
+          <w:color w:val="404040" w:themeColor="text1" w:themeTint="BF"/>
           <w:sz w:val="28"/>
           <w:szCs w:val="28"/>
         </w:rPr>
       </w:pPr>
       <w:r>
         <w:rPr>
-          <w:color w:val="000000" w:themeColor="text1" w:themeTint="FF" w:themeShade="FF"/>
+          <w:color w:val="000000" w:themeColor="text1"/>
           <w:sz w:val="28"/>
           <w:szCs w:val="28"/>
         </w:rPr>
@@ -5145,7 +5245,7 @@
       <w:proofErr w:type="spellStart"/>
       <w:r>
         <w:rPr>
-          <w:color w:val="000000" w:themeColor="text1" w:themeTint="FF" w:themeShade="FF"/>
+          <w:color w:val="000000" w:themeColor="text1"/>
           <w:sz w:val="28"/>
           <w:szCs w:val="28"/>
         </w:rPr>
@@ -5154,60 +5254,52 @@
       <w:proofErr w:type="spellEnd"/>
       <w:r>
         <w:rPr>
-          <w:color w:val="000000" w:themeColor="text1" w:themeTint="FF" w:themeShade="FF"/>
+          <w:color w:val="000000" w:themeColor="text1"/>
           <w:sz w:val="28"/>
           <w:szCs w:val="28"/>
         </w:rPr>
         <w:t>, Mr OUALLO Jean-Charles et Mr OKOBY Alban Emmanuel, sous la supervision des responsables développeurs notamment Mr KONAN Junior, Mlle KONAN Edwige et Mlle LANDJI Ange.</w:t>
       </w:r>
     </w:p>
-    <w:p xmlns:wp14="http://schemas.microsoft.com/office/word/2010/wordml" wp14:textId="6B042D5B">
+    <w:p>
       <w:pPr>
         <w:pStyle w:val="Paragraphedeliste"/>
         <w:ind w:left="644"/>
         <w:jc w:val="both"/>
         <w:rPr>
-          <w:color w:val="000000" w:themeColor="text1" w:themeTint="FF" w:themeShade="FF"/>
+          <w:color w:val="000000" w:themeColor="text1"/>
           <w:sz w:val="28"/>
           <w:szCs w:val="28"/>
         </w:rPr>
       </w:pPr>
       <w:r>
         <w:rPr>
-          <w:color w:val="000000" w:themeColor="text1" w:themeTint="FF" w:themeShade="FF"/>
-          <w:sz w:val="28"/>
-          <w:szCs w:val="28"/>
-        </w:rPr>
-        <w:t>M. OKOBY a lancé les hostilités par une salutation à l’ensemble des participants de la part de son équipe et lui, puis</w:t>
-      </w:r>
-      <w:r>
-        <w:rPr>
-          <w:color w:val="000000" w:themeColor="text1" w:themeTint="FF" w:themeShade="FF"/>
-          <w:sz w:val="28"/>
-          <w:szCs w:val="28"/>
-        </w:rPr>
-        <w:t xml:space="preserve"> a fait un résumé des différents points du thème. S’en est suivie les premiers points du thème notamment l’historique de la POO, les classes et les objets. Après cela, il a passé la parole à M. OUALLO qui a explicité les méthodes et à son tour renvoyé la parole à M. N’ZELIBESSE qui, lui, a évoqué les notions d’</w:t>
-      </w:r>
-      <w:bookmarkStart w:name="_Int_GYNmnXJB" w:id="1866256383"/>
-      <w:r>
-        <w:rPr>
-          <w:color w:val="000000" w:themeColor="text1" w:themeTint="FF" w:themeShade="FF"/>
+          <w:color w:val="000000" w:themeColor="text1"/>
+          <w:sz w:val="28"/>
+          <w:szCs w:val="28"/>
+        </w:rPr>
+        <w:t>M. OKOBY a lancé les hostilités par une salutation à l’ensemble des participants de la part de son équipe et lui, puis a fait un résumé des différents points du thème. S’en est suivie les premiers points du thème notamment l’historique de la POO, les classes et les objets. Après cela, il a passé la parole à M. OUALLO qui a explicité les méthodes et à son tour renvoyé la parole à M. N’ZELIBESSE qui, lui, a évoqué les notions d’</w:t>
+      </w:r>
+      <w:bookmarkStart w:id="0" w:name="_Int_GYNmnXJB"/>
+      <w:r>
+        <w:rPr>
+          <w:color w:val="000000" w:themeColor="text1"/>
           <w:sz w:val="28"/>
           <w:szCs w:val="28"/>
         </w:rPr>
         <w:t xml:space="preserve">abstraction, </w:t>
       </w:r>
-      <w:bookmarkEnd w:id="1866256383"/>
-      <w:r>
-        <w:rPr>
-          <w:color w:val="000000" w:themeColor="text1" w:themeTint="FF" w:themeShade="FF"/>
+      <w:bookmarkEnd w:id="0"/>
+      <w:r>
+        <w:rPr>
+          <w:color w:val="000000" w:themeColor="text1"/>
           <w:sz w:val="28"/>
           <w:szCs w:val="28"/>
         </w:rPr>
         <w:t>d’encapsulation et a terminé par l’héritage. M. OKOBY ayant repris l’expression a parlé de polymorphisme. Aussi M. OUALLO a achevé en évoquant les exceptions.  Enfin les responsables ont mis à nu par leurs expertises les aléas et les points forts, déduisant ainsi des remarques assez pertinentes favorisant l’approfondissement de ces concepts, ce qui donna le mot de fin de la présentation.</w:t>
       </w:r>
     </w:p>
-    <w:p xmlns:wp14="http://schemas.microsoft.com/office/word/2010/wordml" wp14:textId="77777777">
+    <w:p>
       <w:pPr>
         <w:pStyle w:val="Paragraphedeliste"/>
         <w:ind w:left="644"/>
@@ -5218,7 +5310,7 @@
         </w:rPr>
       </w:pPr>
     </w:p>
-    <w:p xmlns:wp14="http://schemas.microsoft.com/office/word/2010/wordml" wp14:textId="77777777">
+    <w:p>
       <w:pPr>
         <w:pStyle w:val="Paragraphedeliste"/>
         <w:ind w:left="644"/>
@@ -5229,7 +5321,7 @@
         </w:rPr>
       </w:pPr>
     </w:p>
-    <w:p xmlns:wp14="http://schemas.microsoft.com/office/word/2010/wordml" wp14:textId="77777777">
+    <w:p>
       <w:pPr>
         <w:rPr>
           <w:color w:val="FF0000"/>
@@ -5238,7 +5330,7 @@
         </w:rPr>
       </w:pPr>
     </w:p>
-    <w:p xmlns:wp14="http://schemas.microsoft.com/office/word/2010/wordml" wp14:textId="77777777">
+    <w:p>
       <w:pPr>
         <w:rPr>
           <w:color w:val="000000" w:themeColor="text1"/>
@@ -5259,7 +5351,7 @@
     </w:p>
     <w:sectPr>
       <w:headerReference w:type="default" r:id="rId9"/>
-      <w:pgSz w:w="11906" w:h="16838" w:orient="portrait"/>
+      <w:pgSz w:w="11906" w:h="16838"/>
       <w:pgMar w:top="1417" w:right="1417" w:bottom="1417" w:left="1417" w:header="708" w:footer="708" w:gutter="0"/>
       <w:cols w:space="708"/>
       <w:docGrid w:linePitch="360"/>
@@ -5269,9 +5361,9 @@
 </file>
 
 <file path=word/endnotes.xml><?xml version="1.0" encoding="utf-8"?>
-<w:endnotes xmlns:wpc="http://schemas.microsoft.com/office/word/2010/wordprocessingCanvas" xmlns:mc="http://schemas.openxmlformats.org/markup-compatibility/2006" xmlns:o="urn:schemas-microsoft-com:office:office" xmlns:r="http://schemas.openxmlformats.org/officeDocument/2006/relationships" xmlns:m="http://schemas.openxmlformats.org/officeDocument/2006/math" xmlns:v="urn:schemas-microsoft-com:vml" xmlns:wp14="http://schemas.microsoft.com/office/word/2010/wordprocessingDrawing" xmlns:wp="http://schemas.openxmlformats.org/drawingml/2006/wordprocessingDrawing" xmlns:w10="urn:schemas-microsoft-com:office:word" xmlns:w="http://schemas.openxmlformats.org/wordprocessingml/2006/main" xmlns:w14="http://schemas.microsoft.com/office/word/2010/wordml" xmlns:w15="http://schemas.microsoft.com/office/word/2012/wordml" xmlns:wpg="http://schemas.microsoft.com/office/word/2010/wordprocessingGroup" xmlns:wpi="http://schemas.microsoft.com/office/word/2010/wordprocessingInk" xmlns:wne="http://schemas.microsoft.com/office/word/2006/wordml" xmlns:wps="http://schemas.microsoft.com/office/word/2010/wordprocessingShape" mc:Ignorable="w14 w15 wp14">
+<w:endnotes xmlns:wpc="http://schemas.microsoft.com/office/word/2010/wordprocessingCanvas" xmlns:cx="http://schemas.microsoft.com/office/drawing/2014/chartex" xmlns:mc="http://schemas.openxmlformats.org/markup-compatibility/2006" xmlns:o="urn:schemas-microsoft-com:office:office" xmlns:r="http://schemas.openxmlformats.org/officeDocument/2006/relationships" xmlns:m="http://schemas.openxmlformats.org/officeDocument/2006/math" xmlns:v="urn:schemas-microsoft-com:vml" xmlns:wp14="http://schemas.microsoft.com/office/word/2010/wordprocessingDrawing" xmlns:wp="http://schemas.openxmlformats.org/drawingml/2006/wordprocessingDrawing" xmlns:w10="urn:schemas-microsoft-com:office:word" xmlns:w="http://schemas.openxmlformats.org/wordprocessingml/2006/main" xmlns:w14="http://schemas.microsoft.com/office/word/2010/wordml" xmlns:w15="http://schemas.microsoft.com/office/word/2012/wordml" xmlns:w16se="http://schemas.microsoft.com/office/word/2015/wordml/symex" xmlns:wpg="http://schemas.microsoft.com/office/word/2010/wordprocessingGroup" xmlns:wpi="http://schemas.microsoft.com/office/word/2010/wordprocessingInk" xmlns:wne="http://schemas.microsoft.com/office/word/2006/wordml" xmlns:wps="http://schemas.microsoft.com/office/word/2010/wordprocessingShape" mc:Ignorable="w14 w15 w16se wp14">
   <w:endnote w:type="separator" w:id="-1">
-    <w:p xmlns:wp14="http://schemas.microsoft.com/office/word/2010/wordml" wp14:textId="77777777">
+    <w:p>
       <w:pPr>
         <w:spacing w:after="0" w:line="240" w:lineRule="auto"/>
       </w:pPr>
@@ -5281,7 +5373,7 @@
     </w:p>
   </w:endnote>
   <w:endnote w:type="continuationSeparator" w:id="0">
-    <w:p xmlns:wp14="http://schemas.microsoft.com/office/word/2010/wordml" wp14:textId="77777777">
+    <w:p>
       <w:pPr>
         <w:spacing w:after="0" w:line="240" w:lineRule="auto"/>
       </w:pPr>
@@ -5294,9 +5386,9 @@
 </file>
 
 <file path=word/footnotes.xml><?xml version="1.0" encoding="utf-8"?>
-<w:footnotes xmlns:wpc="http://schemas.microsoft.com/office/word/2010/wordprocessingCanvas" xmlns:mc="http://schemas.openxmlformats.org/markup-compatibility/2006" xmlns:o="urn:schemas-microsoft-com:office:office" xmlns:r="http://schemas.openxmlformats.org/officeDocument/2006/relationships" xmlns:m="http://schemas.openxmlformats.org/officeDocument/2006/math" xmlns:v="urn:schemas-microsoft-com:vml" xmlns:wp14="http://schemas.microsoft.com/office/word/2010/wordprocessingDrawing" xmlns:wp="http://schemas.openxmlformats.org/drawingml/2006/wordprocessingDrawing" xmlns:w10="urn:schemas-microsoft-com:office:word" xmlns:w="http://schemas.openxmlformats.org/wordprocessingml/2006/main" xmlns:w14="http://schemas.microsoft.com/office/word/2010/wordml" xmlns:w15="http://schemas.microsoft.com/office/word/2012/wordml" xmlns:wpg="http://schemas.microsoft.com/office/word/2010/wordprocessingGroup" xmlns:wpi="http://schemas.microsoft.com/office/word/2010/wordprocessingInk" xmlns:wne="http://schemas.microsoft.com/office/word/2006/wordml" xmlns:wps="http://schemas.microsoft.com/office/word/2010/wordprocessingShape" mc:Ignorable="w14 w15 wp14">
+<w:footnotes xmlns:wpc="http://schemas.microsoft.com/office/word/2010/wordprocessingCanvas" xmlns:cx="http://schemas.microsoft.com/office/drawing/2014/chartex" xmlns:mc="http://schemas.openxmlformats.org/markup-compatibility/2006" xmlns:o="urn:schemas-microsoft-com:office:office" xmlns:r="http://schemas.openxmlformats.org/officeDocument/2006/relationships" xmlns:m="http://schemas.openxmlformats.org/officeDocument/2006/math" xmlns:v="urn:schemas-microsoft-com:vml" xmlns:wp14="http://schemas.microsoft.com/office/word/2010/wordprocessingDrawing" xmlns:wp="http://schemas.openxmlformats.org/drawingml/2006/wordprocessingDrawing" xmlns:w10="urn:schemas-microsoft-com:office:word" xmlns:w="http://schemas.openxmlformats.org/wordprocessingml/2006/main" xmlns:w14="http://schemas.microsoft.com/office/word/2010/wordml" xmlns:w15="http://schemas.microsoft.com/office/word/2012/wordml" xmlns:w16se="http://schemas.microsoft.com/office/word/2015/wordml/symex" xmlns:wpg="http://schemas.microsoft.com/office/word/2010/wordprocessingGroup" xmlns:wpi="http://schemas.microsoft.com/office/word/2010/wordprocessingInk" xmlns:wne="http://schemas.microsoft.com/office/word/2006/wordml" xmlns:wps="http://schemas.microsoft.com/office/word/2010/wordprocessingShape" mc:Ignorable="w14 w15 w16se wp14">
   <w:footnote w:type="separator" w:id="-1">
-    <w:p xmlns:wp14="http://schemas.microsoft.com/office/word/2010/wordml" wp14:textId="77777777">
+    <w:p>
       <w:pPr>
         <w:spacing w:after="0" w:line="240" w:lineRule="auto"/>
       </w:pPr>
@@ -5306,7 +5398,7 @@
     </w:p>
   </w:footnote>
   <w:footnote w:type="continuationSeparator" w:id="0">
-    <w:p xmlns:wp14="http://schemas.microsoft.com/office/word/2010/wordml" wp14:textId="77777777">
+    <w:p>
       <w:pPr>
         <w:spacing w:after="0" w:line="240" w:lineRule="auto"/>
       </w:pPr>
@@ -5319,8 +5411,8 @@
 </file>
 
 <file path=word/header1.xml><?xml version="1.0" encoding="utf-8"?>
-<w:hdr xmlns:wpc="http://schemas.microsoft.com/office/word/2010/wordprocessingCanvas" xmlns:mc="http://schemas.openxmlformats.org/markup-compatibility/2006" xmlns:o="urn:schemas-microsoft-com:office:office" xmlns:r="http://schemas.openxmlformats.org/officeDocument/2006/relationships" xmlns:m="http://schemas.openxmlformats.org/officeDocument/2006/math" xmlns:v="urn:schemas-microsoft-com:vml" xmlns:wp14="http://schemas.microsoft.com/office/word/2010/wordprocessingDrawing" xmlns:wp="http://schemas.openxmlformats.org/drawingml/2006/wordprocessingDrawing" xmlns:w10="urn:schemas-microsoft-com:office:word" xmlns:w="http://schemas.openxmlformats.org/wordprocessingml/2006/main" xmlns:w14="http://schemas.microsoft.com/office/word/2010/wordml" xmlns:w15="http://schemas.microsoft.com/office/word/2012/wordml" xmlns:wpg="http://schemas.microsoft.com/office/word/2010/wordprocessingGroup" xmlns:wpi="http://schemas.microsoft.com/office/word/2010/wordprocessingInk" xmlns:wne="http://schemas.microsoft.com/office/word/2006/wordml" xmlns:wps="http://schemas.microsoft.com/office/word/2010/wordprocessingShape" xmlns:a="http://schemas.openxmlformats.org/drawingml/2006/main" xmlns:pic="http://schemas.openxmlformats.org/drawingml/2006/picture" xmlns:a14="http://schemas.microsoft.com/office/drawing/2010/main" mc:Ignorable="w14 w15 wp14">
-  <w:p xmlns:wp14="http://schemas.microsoft.com/office/word/2010/wordml" wp14:textId="77777777">
+<w:hdr xmlns:wpc="http://schemas.microsoft.com/office/word/2010/wordprocessingCanvas" xmlns:cx="http://schemas.microsoft.com/office/drawing/2014/chartex" xmlns:mc="http://schemas.openxmlformats.org/markup-compatibility/2006" xmlns:o="urn:schemas-microsoft-com:office:office" xmlns:r="http://schemas.openxmlformats.org/officeDocument/2006/relationships" xmlns:m="http://schemas.openxmlformats.org/officeDocument/2006/math" xmlns:v="urn:schemas-microsoft-com:vml" xmlns:wp14="http://schemas.microsoft.com/office/word/2010/wordprocessingDrawing" xmlns:wp="http://schemas.openxmlformats.org/drawingml/2006/wordprocessingDrawing" xmlns:w10="urn:schemas-microsoft-com:office:word" xmlns:w="http://schemas.openxmlformats.org/wordprocessingml/2006/main" xmlns:w14="http://schemas.microsoft.com/office/word/2010/wordml" xmlns:w15="http://schemas.microsoft.com/office/word/2012/wordml" xmlns:w16se="http://schemas.microsoft.com/office/word/2015/wordml/symex" xmlns:wpg="http://schemas.microsoft.com/office/word/2010/wordprocessingGroup" xmlns:wpi="http://schemas.microsoft.com/office/word/2010/wordprocessingInk" xmlns:wne="http://schemas.microsoft.com/office/word/2006/wordml" xmlns:wps="http://schemas.microsoft.com/office/word/2010/wordprocessingShape" mc:Ignorable="w14 w15 w16se wp14">
+  <w:p>
     <w:pPr>
       <w:pStyle w:val="En-tte"/>
       <w:jc w:val="center"/>
@@ -5328,10 +5420,10 @@
     <w:r>
       <w:rPr>
         <w:noProof/>
-        <w:lang w:val="en-GB" w:eastAsia="en-GB"/>
+        <w:lang w:val="en-US"/>
       </w:rPr>
       <w:drawing>
-        <wp:anchor xmlns:wp14="http://schemas.microsoft.com/office/word/2010/wordprocessingDrawing" distT="0" distB="0" distL="114300" distR="114300" simplePos="0" relativeHeight="251658240" behindDoc="0" locked="0" layoutInCell="1" allowOverlap="1" wp14:anchorId="679EA0C2" wp14:editId="7777777">
+        <wp:anchor distT="0" distB="0" distL="114300" distR="114300" simplePos="0" relativeHeight="251658240" behindDoc="0" locked="0" layoutInCell="1" allowOverlap="1" wp14:anchorId="679EA0C2" wp14:editId="07777777">
           <wp:simplePos x="0" y="0"/>
           <wp:positionH relativeFrom="margin">
             <wp:align>center</wp:align>
@@ -5404,8 +5496,8 @@
 </file>
 
 <file path=word/numbering.xml><?xml version="1.0" encoding="utf-8"?>
-<w:numbering xmlns:wpc="http://schemas.microsoft.com/office/word/2010/wordprocessingCanvas" xmlns:mc="http://schemas.openxmlformats.org/markup-compatibility/2006" xmlns:o="urn:schemas-microsoft-com:office:office" xmlns:r="http://schemas.openxmlformats.org/officeDocument/2006/relationships" xmlns:m="http://schemas.openxmlformats.org/officeDocument/2006/math" xmlns:v="urn:schemas-microsoft-com:vml" xmlns:wp14="http://schemas.microsoft.com/office/word/2010/wordprocessingDrawing" xmlns:wp="http://schemas.openxmlformats.org/drawingml/2006/wordprocessingDrawing" xmlns:w10="urn:schemas-microsoft-com:office:word" xmlns:w="http://schemas.openxmlformats.org/wordprocessingml/2006/main" xmlns:w14="http://schemas.microsoft.com/office/word/2010/wordml" xmlns:w15="http://schemas.microsoft.com/office/word/2012/wordml" xmlns:wpg="http://schemas.microsoft.com/office/word/2010/wordprocessingGroup" xmlns:wpi="http://schemas.microsoft.com/office/word/2010/wordprocessingInk" xmlns:wne="http://schemas.microsoft.com/office/word/2006/wordml" xmlns:wps="http://schemas.microsoft.com/office/word/2010/wordprocessingShape" mc:Ignorable="w14 w15 wp14">
-  <w:abstractNum w:abstractNumId="0">
+<w:numbering xmlns:wpc="http://schemas.microsoft.com/office/word/2010/wordprocessingCanvas" xmlns:cx="http://schemas.microsoft.com/office/drawing/2014/chartex" xmlns:mc="http://schemas.openxmlformats.org/markup-compatibility/2006" xmlns:o="urn:schemas-microsoft-com:office:office" xmlns:r="http://schemas.openxmlformats.org/officeDocument/2006/relationships" xmlns:m="http://schemas.openxmlformats.org/officeDocument/2006/math" xmlns:v="urn:schemas-microsoft-com:vml" xmlns:wp14="http://schemas.microsoft.com/office/word/2010/wordprocessingDrawing" xmlns:wp="http://schemas.openxmlformats.org/drawingml/2006/wordprocessingDrawing" xmlns:w10="urn:schemas-microsoft-com:office:word" xmlns:w="http://schemas.openxmlformats.org/wordprocessingml/2006/main" xmlns:w14="http://schemas.microsoft.com/office/word/2010/wordml" xmlns:w15="http://schemas.microsoft.com/office/word/2012/wordml" xmlns:w16se="http://schemas.microsoft.com/office/word/2015/wordml/symex" xmlns:wpg="http://schemas.microsoft.com/office/word/2010/wordprocessingGroup" xmlns:wpi="http://schemas.microsoft.com/office/word/2010/wordprocessingInk" xmlns:wne="http://schemas.microsoft.com/office/word/2006/wordml" xmlns:wps="http://schemas.microsoft.com/office/word/2010/wordprocessingShape" mc:Ignorable="w14 w15 w16se wp14">
+  <w:abstractNum w:abstractNumId="0" w15:restartNumberingAfterBreak="0">
     <w:nsid w:val="1C1641BF"/>
     <w:multiLevelType w:val="hybridMultilevel"/>
     <w:tmpl w:val="A1220E46"/>
@@ -5418,7 +5510,7 @@
         <w:ind w:left="644" w:hanging="360"/>
       </w:pPr>
       <w:rPr>
-        <w:rFonts w:hint="default" w:ascii="Wingdings" w:hAnsi="Wingdings"/>
+        <w:rFonts w:ascii="Wingdings" w:hAnsi="Wingdings" w:hint="default"/>
         <w:color w:val="FF0000"/>
       </w:rPr>
     </w:lvl>
@@ -5431,7 +5523,7 @@
         <w:ind w:left="1440" w:hanging="360"/>
       </w:pPr>
       <w:rPr>
-        <w:rFonts w:hint="default" w:ascii="Courier New" w:hAnsi="Courier New" w:cs="Courier New"/>
+        <w:rFonts w:ascii="Courier New" w:hAnsi="Courier New" w:cs="Courier New" w:hint="default"/>
       </w:rPr>
     </w:lvl>
     <w:lvl w:ilvl="2" w:tplc="040C0005" w:tentative="1">
@@ -5443,7 +5535,7 @@
         <w:ind w:left="2160" w:hanging="360"/>
       </w:pPr>
       <w:rPr>
-        <w:rFonts w:hint="default" w:ascii="Wingdings" w:hAnsi="Wingdings"/>
+        <w:rFonts w:ascii="Wingdings" w:hAnsi="Wingdings" w:hint="default"/>
       </w:rPr>
     </w:lvl>
     <w:lvl w:ilvl="3" w:tplc="040C0001" w:tentative="1">
@@ -5455,7 +5547,7 @@
         <w:ind w:left="2880" w:hanging="360"/>
       </w:pPr>
       <w:rPr>
-        <w:rFonts w:hint="default" w:ascii="Symbol" w:hAnsi="Symbol"/>
+        <w:rFonts w:ascii="Symbol" w:hAnsi="Symbol" w:hint="default"/>
       </w:rPr>
     </w:lvl>
     <w:lvl w:ilvl="4" w:tplc="040C0003" w:tentative="1">
@@ -5467,7 +5559,7 @@
         <w:ind w:left="3600" w:hanging="360"/>
       </w:pPr>
       <w:rPr>
-        <w:rFonts w:hint="default" w:ascii="Courier New" w:hAnsi="Courier New" w:cs="Courier New"/>
+        <w:rFonts w:ascii="Courier New" w:hAnsi="Courier New" w:cs="Courier New" w:hint="default"/>
       </w:rPr>
     </w:lvl>
     <w:lvl w:ilvl="5" w:tplc="040C0005" w:tentative="1">
@@ -5479,7 +5571,7 @@
         <w:ind w:left="4320" w:hanging="360"/>
       </w:pPr>
       <w:rPr>
-        <w:rFonts w:hint="default" w:ascii="Wingdings" w:hAnsi="Wingdings"/>
+        <w:rFonts w:ascii="Wingdings" w:hAnsi="Wingdings" w:hint="default"/>
       </w:rPr>
     </w:lvl>
     <w:lvl w:ilvl="6" w:tplc="040C0001" w:tentative="1">
@@ -5491,7 +5583,7 @@
         <w:ind w:left="5040" w:hanging="360"/>
       </w:pPr>
       <w:rPr>
-        <w:rFonts w:hint="default" w:ascii="Symbol" w:hAnsi="Symbol"/>
+        <w:rFonts w:ascii="Symbol" w:hAnsi="Symbol" w:hint="default"/>
       </w:rPr>
     </w:lvl>
     <w:lvl w:ilvl="7" w:tplc="040C0003" w:tentative="1">
@@ -5503,7 +5595,7 @@
         <w:ind w:left="5760" w:hanging="360"/>
       </w:pPr>
       <w:rPr>
-        <w:rFonts w:hint="default" w:ascii="Courier New" w:hAnsi="Courier New" w:cs="Courier New"/>
+        <w:rFonts w:ascii="Courier New" w:hAnsi="Courier New" w:cs="Courier New" w:hint="default"/>
       </w:rPr>
     </w:lvl>
     <w:lvl w:ilvl="8" w:tplc="040C0005" w:tentative="1">
@@ -5515,7 +5607,7 @@
         <w:ind w:left="6480" w:hanging="360"/>
       </w:pPr>
       <w:rPr>
-        <w:rFonts w:hint="default" w:ascii="Wingdings" w:hAnsi="Wingdings"/>
+        <w:rFonts w:ascii="Wingdings" w:hAnsi="Wingdings" w:hint="default"/>
       </w:rPr>
     </w:lvl>
   </w:abstractNum>
@@ -5526,11 +5618,11 @@
 </file>
 
 <file path=word/styles.xml><?xml version="1.0" encoding="utf-8"?>
-<w:styles xmlns:wp14="http://schemas.microsoft.com/office/word/2010/wordprocessingDrawing" xmlns:mc="http://schemas.openxmlformats.org/markup-compatibility/2006" xmlns:r="http://schemas.openxmlformats.org/officeDocument/2006/relationships" xmlns:w="http://schemas.openxmlformats.org/wordprocessingml/2006/main" xmlns:w14="http://schemas.microsoft.com/office/word/2010/wordml" xmlns:w15="http://schemas.microsoft.com/office/word/2012/wordml" mc:Ignorable="w14 w15 wp14">
+<w:styles xmlns:mc="http://schemas.openxmlformats.org/markup-compatibility/2006" xmlns:r="http://schemas.openxmlformats.org/officeDocument/2006/relationships" xmlns:w="http://schemas.openxmlformats.org/wordprocessingml/2006/main" xmlns:w14="http://schemas.microsoft.com/office/word/2010/wordml" xmlns:w15="http://schemas.microsoft.com/office/word/2012/wordml" xmlns:w16se="http://schemas.microsoft.com/office/word/2015/wordml/symex" mc:Ignorable="w14 w15 w16se">
   <w:docDefaults>
     <w:rPrDefault>
       <w:rPr>
-        <w:rFonts w:asciiTheme="minorHAnsi" w:hAnsiTheme="minorHAnsi" w:eastAsiaTheme="minorHAnsi" w:cstheme="minorBidi"/>
+        <w:rFonts w:asciiTheme="minorHAnsi" w:eastAsiaTheme="minorHAnsi" w:hAnsiTheme="minorHAnsi" w:cstheme="minorBidi"/>
         <w:sz w:val="22"/>
         <w:szCs w:val="22"/>
         <w:lang w:val="fr-FR" w:eastAsia="en-US" w:bidi="ar-SA"/>
@@ -5545,14 +5637,14 @@
   <w:latentStyles w:defLockedState="0" w:defUIPriority="99" w:defSemiHidden="0" w:defUnhideWhenUsed="0" w:defQFormat="0" w:count="371">
     <w:lsdException w:name="Normal" w:uiPriority="0" w:qFormat="1"/>
     <w:lsdException w:name="heading 1" w:uiPriority="9" w:qFormat="1"/>
-    <w:lsdException w:name="heading 2" w:uiPriority="9" w:semiHidden="1" w:unhideWhenUsed="1" w:qFormat="1"/>
-    <w:lsdException w:name="heading 3" w:uiPriority="9" w:semiHidden="1" w:unhideWhenUsed="1" w:qFormat="1"/>
-    <w:lsdException w:name="heading 4" w:uiPriority="9" w:semiHidden="1" w:unhideWhenUsed="1" w:qFormat="1"/>
-    <w:lsdException w:name="heading 5" w:uiPriority="9" w:semiHidden="1" w:unhideWhenUsed="1" w:qFormat="1"/>
-    <w:lsdException w:name="heading 6" w:uiPriority="9" w:semiHidden="1" w:unhideWhenUsed="1" w:qFormat="1"/>
-    <w:lsdException w:name="heading 7" w:uiPriority="9" w:semiHidden="1" w:unhideWhenUsed="1" w:qFormat="1"/>
-    <w:lsdException w:name="heading 8" w:uiPriority="9" w:semiHidden="1" w:unhideWhenUsed="1" w:qFormat="1"/>
-    <w:lsdException w:name="heading 9" w:uiPriority="9" w:semiHidden="1" w:unhideWhenUsed="1" w:qFormat="1"/>
+    <w:lsdException w:name="heading 2" w:semiHidden="1" w:uiPriority="9" w:unhideWhenUsed="1" w:qFormat="1"/>
+    <w:lsdException w:name="heading 3" w:semiHidden="1" w:uiPriority="9" w:unhideWhenUsed="1" w:qFormat="1"/>
+    <w:lsdException w:name="heading 4" w:semiHidden="1" w:uiPriority="9" w:unhideWhenUsed="1" w:qFormat="1"/>
+    <w:lsdException w:name="heading 5" w:semiHidden="1" w:uiPriority="9" w:unhideWhenUsed="1" w:qFormat="1"/>
+    <w:lsdException w:name="heading 6" w:semiHidden="1" w:uiPriority="9" w:unhideWhenUsed="1" w:qFormat="1"/>
+    <w:lsdException w:name="heading 7" w:semiHidden="1" w:uiPriority="9" w:unhideWhenUsed="1" w:qFormat="1"/>
+    <w:lsdException w:name="heading 8" w:semiHidden="1" w:uiPriority="9" w:unhideWhenUsed="1" w:qFormat="1"/>
+    <w:lsdException w:name="heading 9" w:semiHidden="1" w:uiPriority="9" w:unhideWhenUsed="1" w:qFormat="1"/>
     <w:lsdException w:name="index 1" w:semiHidden="1" w:unhideWhenUsed="1"/>
     <w:lsdException w:name="index 2" w:semiHidden="1" w:unhideWhenUsed="1"/>
     <w:lsdException w:name="index 3" w:semiHidden="1" w:unhideWhenUsed="1"/>
@@ -5562,22 +5654,22 @@
     <w:lsdException w:name="index 7" w:semiHidden="1" w:unhideWhenUsed="1"/>
     <w:lsdException w:name="index 8" w:semiHidden="1" w:unhideWhenUsed="1"/>
     <w:lsdException w:name="index 9" w:semiHidden="1" w:unhideWhenUsed="1"/>
-    <w:lsdException w:name="toc 1" w:uiPriority="39" w:semiHidden="1" w:unhideWhenUsed="1"/>
-    <w:lsdException w:name="toc 2" w:uiPriority="39" w:semiHidden="1" w:unhideWhenUsed="1"/>
-    <w:lsdException w:name="toc 3" w:uiPriority="39" w:semiHidden="1" w:unhideWhenUsed="1"/>
-    <w:lsdException w:name="toc 4" w:uiPriority="39" w:semiHidden="1" w:unhideWhenUsed="1"/>
-    <w:lsdException w:name="toc 5" w:uiPriority="39" w:semiHidden="1" w:unhideWhenUsed="1"/>
-    <w:lsdException w:name="toc 6" w:uiPriority="39" w:semiHidden="1" w:unhideWhenUsed="1"/>
-    <w:lsdException w:name="toc 7" w:uiPriority="39" w:semiHidden="1" w:unhideWhenUsed="1"/>
-    <w:lsdException w:name="toc 8" w:uiPriority="39" w:semiHidden="1" w:unhideWhenUsed="1"/>
-    <w:lsdException w:name="toc 9" w:uiPriority="39" w:semiHidden="1" w:unhideWhenUsed="1"/>
+    <w:lsdException w:name="toc 1" w:semiHidden="1" w:uiPriority="39" w:unhideWhenUsed="1"/>
+    <w:lsdException w:name="toc 2" w:semiHidden="1" w:uiPriority="39" w:unhideWhenUsed="1"/>
+    <w:lsdException w:name="toc 3" w:semiHidden="1" w:uiPriority="39" w:unhideWhenUsed="1"/>
+    <w:lsdException w:name="toc 4" w:semiHidden="1" w:uiPriority="39" w:unhideWhenUsed="1"/>
+    <w:lsdException w:name="toc 5" w:semiHidden="1" w:uiPriority="39" w:unhideWhenUsed="1"/>
+    <w:lsdException w:name="toc 6" w:semiHidden="1" w:uiPriority="39" w:unhideWhenUsed="1"/>
+    <w:lsdException w:name="toc 7" w:semiHidden="1" w:uiPriority="39" w:unhideWhenUsed="1"/>
+    <w:lsdException w:name="toc 8" w:semiHidden="1" w:uiPriority="39" w:unhideWhenUsed="1"/>
+    <w:lsdException w:name="toc 9" w:semiHidden="1" w:uiPriority="39" w:unhideWhenUsed="1"/>
     <w:lsdException w:name="Normal Indent" w:semiHidden="1" w:unhideWhenUsed="1"/>
     <w:lsdException w:name="footnote text" w:semiHidden="1" w:unhideWhenUsed="1"/>
     <w:lsdException w:name="annotation text" w:semiHidden="1" w:unhideWhenUsed="1"/>
     <w:lsdException w:name="header" w:semiHidden="1" w:unhideWhenUsed="1"/>
     <w:lsdException w:name="footer" w:semiHidden="1" w:unhideWhenUsed="1"/>
     <w:lsdException w:name="index heading" w:semiHidden="1" w:unhideWhenUsed="1"/>
-    <w:lsdException w:name="caption" w:uiPriority="35" w:semiHidden="1" w:unhideWhenUsed="1" w:qFormat="1"/>
+    <w:lsdException w:name="caption" w:semiHidden="1" w:uiPriority="35" w:unhideWhenUsed="1" w:qFormat="1"/>
     <w:lsdException w:name="table of figures" w:semiHidden="1" w:unhideWhenUsed="1"/>
     <w:lsdException w:name="envelope address" w:semiHidden="1" w:unhideWhenUsed="1"/>
     <w:lsdException w:name="envelope return" w:semiHidden="1" w:unhideWhenUsed="1"/>
@@ -5608,7 +5700,7 @@
     <w:lsdException w:name="Title" w:uiPriority="10" w:qFormat="1"/>
     <w:lsdException w:name="Closing" w:semiHidden="1" w:unhideWhenUsed="1"/>
     <w:lsdException w:name="Signature" w:semiHidden="1" w:unhideWhenUsed="1"/>
-    <w:lsdException w:name="Default Paragraph Font" w:uiPriority="1" w:semiHidden="1" w:unhideWhenUsed="1"/>
+    <w:lsdException w:name="Default Paragraph Font" w:semiHidden="1" w:uiPriority="1" w:unhideWhenUsed="1"/>
     <w:lsdException w:name="Body Text" w:semiHidden="1" w:unhideWhenUsed="1"/>
     <w:lsdException w:name="Body Text Indent" w:semiHidden="1" w:unhideWhenUsed="1"/>
     <w:lsdException w:name="List Continue" w:semiHidden="1" w:unhideWhenUsed="1"/>
@@ -5808,8 +5900,8 @@
     <w:lsdException w:name="Subtle Reference" w:uiPriority="31" w:qFormat="1"/>
     <w:lsdException w:name="Intense Reference" w:uiPriority="32" w:qFormat="1"/>
     <w:lsdException w:name="Book Title" w:uiPriority="33" w:qFormat="1"/>
-    <w:lsdException w:name="Bibliography" w:uiPriority="37" w:semiHidden="1" w:unhideWhenUsed="1"/>
-    <w:lsdException w:name="TOC Heading" w:uiPriority="39" w:semiHidden="1" w:unhideWhenUsed="1" w:qFormat="1"/>
+    <w:lsdException w:name="Bibliography" w:semiHidden="1" w:uiPriority="37" w:unhideWhenUsed="1"/>
+    <w:lsdException w:name="TOC Heading" w:semiHidden="1" w:uiPriority="39" w:unhideWhenUsed="1" w:qFormat="1"/>
     <w:lsdException w:name="Plain Table 1" w:uiPriority="41"/>
     <w:lsdException w:name="Plain Table 2" w:uiPriority="42"/>
     <w:lsdException w:name="Plain Table 3" w:uiPriority="43"/>
@@ -5915,18 +6007,18 @@
     <w:lsdException w:name="List Table 6 Colorful Accent 6" w:uiPriority="51"/>
     <w:lsdException w:name="List Table 7 Colorful Accent 6" w:uiPriority="52"/>
   </w:latentStyles>
-  <w:style w:type="paragraph" w:styleId="Normal" w:default="1">
+  <w:style w:type="paragraph" w:default="1" w:styleId="Normal">
     <w:name w:val="Normal"/>
     <w:qFormat/>
     <w:rsid w:val="003C77E1"/>
   </w:style>
-  <w:style w:type="character" w:styleId="Policepardfaut" w:default="1">
+  <w:style w:type="character" w:default="1" w:styleId="Policepardfaut">
     <w:name w:val="Default Paragraph Font"/>
     <w:uiPriority w:val="1"/>
     <w:semiHidden/>
     <w:unhideWhenUsed/>
   </w:style>
-  <w:style w:type="table" w:styleId="TableauNormal" w:default="1">
+  <w:style w:type="table" w:default="1" w:styleId="TableauNormal">
     <w:name w:val="Normal Table"/>
     <w:uiPriority w:val="99"/>
     <w:semiHidden/>
@@ -5941,7 +6033,7 @@
       </w:tblCellMar>
     </w:tblPr>
   </w:style>
-  <w:style w:type="numbering" w:styleId="Aucuneliste" w:default="1">
+  <w:style w:type="numbering" w:default="1" w:styleId="Aucuneliste">
     <w:name w:val="No List"/>
     <w:uiPriority w:val="99"/>
     <w:semiHidden/>
@@ -5972,7 +6064,7 @@
       <w:lang w:eastAsia="fr-FR"/>
     </w:rPr>
   </w:style>
-  <w:style w:type="character" w:styleId="SansinterligneCar" w:customStyle="1">
+  <w:style w:type="character" w:customStyle="1" w:styleId="SansinterligneCar">
     <w:name w:val="Sans interligne Car"/>
     <w:basedOn w:val="Policepardfaut"/>
     <w:link w:val="Sansinterligne"/>
@@ -5998,7 +6090,7 @@
       <w:spacing w:after="0" w:line="240" w:lineRule="auto"/>
     </w:pPr>
   </w:style>
-  <w:style w:type="character" w:styleId="En-tteCar" w:customStyle="1">
+  <w:style w:type="character" w:customStyle="1" w:styleId="En-tteCar">
     <w:name w:val="En-tête Car"/>
     <w:basedOn w:val="Policepardfaut"/>
     <w:link w:val="En-tte"/>
@@ -6020,7 +6112,7 @@
       <w:spacing w:after="0" w:line="240" w:lineRule="auto"/>
     </w:pPr>
   </w:style>
-  <w:style w:type="character" w:styleId="PieddepageCar" w:customStyle="1">
+  <w:style w:type="character" w:customStyle="1" w:styleId="PieddepageCar">
     <w:name w:val="Pied de page Car"/>
     <w:basedOn w:val="Policepardfaut"/>
     <w:link w:val="Pieddepage"/>
@@ -6031,36 +6123,515 @@
 </file>
 
 <file path=word/glossary/document.xml><?xml version="1.0" encoding="utf-8"?>
-<w:glossaryDocument xmlns:w14="http://schemas.microsoft.com/office/word/2010/wordml" xmlns:w="http://schemas.openxmlformats.org/wordprocessingml/2006/main">
-  <w:docParts>
-    <w:docPart>
-      <w:docPartPr>
-        <w:name w:val="DefaultPlaceholder_1081868574"/>
-        <w:category>
-          <w:name w:val="General"/>
-          <w:gallery w:val="placeholder"/>
-        </w:category>
-        <w:types>
-          <w:type w:val="bbPlcHdr"/>
-        </w:types>
-        <w:behaviors>
-          <w:behavior w:val="content"/>
-        </w:behaviors>
-        <w:guid w:val="{6f3a4c4a-592d-4d1b-bf58-3c3041d6b55b}"/>
-      </w:docPartPr>
-      <w:docPartBody>
-        <w:p>
-          <w:r>
-            <w:rPr>
-              <w:rStyle w:val="PlaceholderText"/>
-            </w:rPr>
-            <w:t/>
-          </w:r>
-        </w:p>
-      </w:docPartBody>
-    </w:docPart>
-  </w:docParts>
-</w:glossaryDocument>
+<w:glossaryDocument xmlns:wpc="http://schemas.microsoft.com/office/word/2010/wordprocessingCanvas" xmlns:cx="http://schemas.microsoft.com/office/drawing/2014/chartex" xmlns:mc="http://schemas.openxmlformats.org/markup-compatibility/2006" xmlns:o="urn:schemas-microsoft-com:office:office" xmlns:r="http://schemas.openxmlformats.org/officeDocument/2006/relationships" xmlns:m="http://schemas.openxmlformats.org/officeDocument/2006/math" xmlns:v="urn:schemas-microsoft-com:vml" xmlns:wp14="http://schemas.microsoft.com/office/word/2010/wordprocessingDrawing" xmlns:wp="http://schemas.openxmlformats.org/drawingml/2006/wordprocessingDrawing" xmlns:w10="urn:schemas-microsoft-com:office:word" xmlns:w="http://schemas.openxmlformats.org/wordprocessingml/2006/main" xmlns:w14="http://schemas.microsoft.com/office/word/2010/wordml" xmlns:w15="http://schemas.microsoft.com/office/word/2012/wordml" xmlns:w16se="http://schemas.microsoft.com/office/word/2015/wordml/symex" xmlns:wpg="http://schemas.microsoft.com/office/word/2010/wordprocessingGroup" xmlns:wpi="http://schemas.microsoft.com/office/word/2010/wordprocessingInk" xmlns:wne="http://schemas.microsoft.com/office/word/2006/wordml" xmlns:wps="http://schemas.microsoft.com/office/word/2010/wordprocessingShape" mc:Ignorable="w14 w15 w16se wp14"/>
+</file>
+
+<file path=word/glossary/fontTable.xml><?xml version="1.0" encoding="utf-8"?>
+<w:fonts xmlns:mc="http://schemas.openxmlformats.org/markup-compatibility/2006" xmlns:r="http://schemas.openxmlformats.org/officeDocument/2006/relationships" xmlns:w="http://schemas.openxmlformats.org/wordprocessingml/2006/main" xmlns:w14="http://schemas.microsoft.com/office/word/2010/wordml" xmlns:w15="http://schemas.microsoft.com/office/word/2012/wordml" xmlns:w16se="http://schemas.microsoft.com/office/word/2015/wordml/symex" mc:Ignorable="w14 w15 w16se">
+  <w:font w:name="Wingdings">
+    <w:panose1 w:val="05000000000000000000"/>
+    <w:charset w:val="02"/>
+    <w:family w:val="auto"/>
+    <w:pitch w:val="variable"/>
+    <w:sig w:usb0="00000000" w:usb1="10000000" w:usb2="00000000" w:usb3="00000000" w:csb0="80000000" w:csb1="00000000"/>
+  </w:font>
+  <w:font w:name="Times New Roman">
+    <w:panose1 w:val="02020603050405020304"/>
+    <w:charset w:val="00"/>
+    <w:family w:val="roman"/>
+    <w:pitch w:val="variable"/>
+    <w:sig w:usb0="E0002EFF" w:usb1="C000785B" w:usb2="00000009" w:usb3="00000000" w:csb0="000001FF" w:csb1="00000000"/>
+  </w:font>
+  <w:font w:name="Courier New">
+    <w:panose1 w:val="02070309020205020404"/>
+    <w:charset w:val="00"/>
+    <w:family w:val="modern"/>
+    <w:pitch w:val="fixed"/>
+    <w:sig w:usb0="E0002EFF" w:usb1="C0007843" w:usb2="00000009" w:usb3="00000000" w:csb0="000001FF" w:csb1="00000000"/>
+  </w:font>
+  <w:font w:name="Symbol">
+    <w:panose1 w:val="05050102010706020507"/>
+    <w:charset w:val="02"/>
+    <w:family w:val="roman"/>
+    <w:pitch w:val="variable"/>
+    <w:sig w:usb0="00000000" w:usb1="10000000" w:usb2="00000000" w:usb3="00000000" w:csb0="80000000" w:csb1="00000000"/>
+  </w:font>
+  <w:font w:name="Calibri">
+    <w:panose1 w:val="020F0502020204030204"/>
+    <w:charset w:val="00"/>
+    <w:family w:val="swiss"/>
+    <w:pitch w:val="variable"/>
+    <w:sig w:usb0="E4002EFF" w:usb1="C000247B" w:usb2="00000009" w:usb3="00000000" w:csb0="000001FF" w:csb1="00000000"/>
+  </w:font>
+  <w:font w:name="Calibri Light">
+    <w:panose1 w:val="020F0302020204030204"/>
+    <w:charset w:val="00"/>
+    <w:family w:val="swiss"/>
+    <w:pitch w:val="variable"/>
+    <w:sig w:usb0="E4002EFF" w:usb1="C000247B" w:usb2="00000009" w:usb3="00000000" w:csb0="000001FF" w:csb1="00000000"/>
+  </w:font>
+</w:fonts>
+</file>
+
+<file path=word/glossary/settings.xml><?xml version="1.0" encoding="utf-8"?>
+<w:settings xmlns:mc="http://schemas.openxmlformats.org/markup-compatibility/2006" xmlns:o="urn:schemas-microsoft-com:office:office" xmlns:r="http://schemas.openxmlformats.org/officeDocument/2006/relationships" xmlns:m="http://schemas.openxmlformats.org/officeDocument/2006/math" xmlns:v="urn:schemas-microsoft-com:vml" xmlns:w10="urn:schemas-microsoft-com:office:word" xmlns:w="http://schemas.openxmlformats.org/wordprocessingml/2006/main" xmlns:w14="http://schemas.microsoft.com/office/word/2010/wordml" xmlns:w15="http://schemas.microsoft.com/office/word/2012/wordml" xmlns:w16se="http://schemas.microsoft.com/office/word/2015/wordml/symex" xmlns:sl="http://schemas.openxmlformats.org/schemaLibrary/2006/main" mc:Ignorable="w14 w15 w16se">
+  <w:defaultTabStop w:val="720"/>
+  <w:characterSpacingControl w:val="doNotCompress"/>
+  <w:compat>
+    <w:useFELayout/>
+    <w:compatSetting w:name="compatibilityMode" w:uri="http://schemas.microsoft.com/office/word" w:val="12"/>
+  </w:compat>
+  <w:rsids>
+    <w:rsidRoot w:val="00382A9E"/>
+    <w:rsid w:val="00382A9E"/>
+    <w:rsid w:val="00E97511"/>
+  </w:rsids>
+  <m:mathPr>
+    <m:mathFont m:val="Cambria Math"/>
+    <m:brkBin m:val="before"/>
+    <m:brkBinSub m:val="--"/>
+    <m:smallFrac m:val="0"/>
+    <m:dispDef/>
+    <m:lMargin m:val="0"/>
+    <m:rMargin m:val="0"/>
+    <m:defJc m:val="centerGroup"/>
+    <m:wrapIndent m:val="1440"/>
+    <m:intLim m:val="subSup"/>
+    <m:naryLim m:val="undOvr"/>
+  </m:mathPr>
+  <w:themeFontLang w:val="en-US"/>
+  <w:clrSchemeMapping w:bg1="light1" w:t1="dark1" w:bg2="light2" w:t2="dark2" w:accent1="accent1" w:accent2="accent2" w:accent3="accent3" w:accent4="accent4" w:accent5="accent5" w:accent6="accent6" w:hyperlink="hyperlink" w:followedHyperlink="followedHyperlink"/>
+  <w:decimalSymbol w:val="."/>
+  <w:listSeparator w:val=","/>
+</w:settings>
+</file>
+
+<file path=word/glossary/styles.xml><?xml version="1.0" encoding="utf-8"?>
+<w:styles xmlns:mc="http://schemas.openxmlformats.org/markup-compatibility/2006" xmlns:r="http://schemas.openxmlformats.org/officeDocument/2006/relationships" xmlns:w="http://schemas.openxmlformats.org/wordprocessingml/2006/main" xmlns:w14="http://schemas.microsoft.com/office/word/2010/wordml" xmlns:w15="http://schemas.microsoft.com/office/word/2012/wordml" xmlns:w16se="http://schemas.microsoft.com/office/word/2015/wordml/symex" mc:Ignorable="w14 w15 w16se">
+  <w:docDefaults>
+    <w:rPrDefault>
+      <w:rPr>
+        <w:rFonts w:asciiTheme="minorHAnsi" w:eastAsiaTheme="minorEastAsia" w:hAnsiTheme="minorHAnsi" w:cstheme="minorBidi"/>
+        <w:sz w:val="22"/>
+        <w:szCs w:val="22"/>
+        <w:lang w:val="en-US" w:eastAsia="en-US" w:bidi="ar-SA"/>
+      </w:rPr>
+    </w:rPrDefault>
+    <w:pPrDefault>
+      <w:pPr>
+        <w:spacing w:after="160" w:line="259" w:lineRule="auto"/>
+      </w:pPr>
+    </w:pPrDefault>
+  </w:docDefaults>
+  <w:latentStyles w:defLockedState="0" w:defUIPriority="99" w:defSemiHidden="0" w:defUnhideWhenUsed="0" w:defQFormat="0" w:count="371">
+    <w:lsdException w:name="Normal" w:uiPriority="0" w:qFormat="1"/>
+    <w:lsdException w:name="heading 1" w:uiPriority="9" w:qFormat="1"/>
+    <w:lsdException w:name="heading 2" w:semiHidden="1" w:uiPriority="9" w:unhideWhenUsed="1" w:qFormat="1"/>
+    <w:lsdException w:name="heading 3" w:semiHidden="1" w:uiPriority="9" w:unhideWhenUsed="1" w:qFormat="1"/>
+    <w:lsdException w:name="heading 4" w:semiHidden="1" w:uiPriority="9" w:unhideWhenUsed="1" w:qFormat="1"/>
+    <w:lsdException w:name="heading 5" w:semiHidden="1" w:uiPriority="9" w:unhideWhenUsed="1" w:qFormat="1"/>
+    <w:lsdException w:name="heading 6" w:semiHidden="1" w:uiPriority="9" w:unhideWhenUsed="1" w:qFormat="1"/>
+    <w:lsdException w:name="heading 7" w:semiHidden="1" w:uiPriority="9" w:unhideWhenUsed="1" w:qFormat="1"/>
+    <w:lsdException w:name="heading 8" w:semiHidden="1" w:uiPriority="9" w:unhideWhenUsed="1" w:qFormat="1"/>
+    <w:lsdException w:name="heading 9" w:semiHidden="1" w:uiPriority="9" w:unhideWhenUsed="1" w:qFormat="1"/>
+    <w:lsdException w:name="index 1" w:semiHidden="1" w:unhideWhenUsed="1"/>
+    <w:lsdException w:name="index 2" w:semiHidden="1" w:unhideWhenUsed="1"/>
+    <w:lsdException w:name="index 3" w:semiHidden="1" w:unhideWhenUsed="1"/>
+    <w:lsdException w:name="index 4" w:semiHidden="1" w:unhideWhenUsed="1"/>
+    <w:lsdException w:name="index 5" w:semiHidden="1" w:unhideWhenUsed="1"/>
+    <w:lsdException w:name="index 6" w:semiHidden="1" w:unhideWhenUsed="1"/>
+    <w:lsdException w:name="index 7" w:semiHidden="1" w:unhideWhenUsed="1"/>
+    <w:lsdException w:name="index 8" w:semiHidden="1" w:unhideWhenUsed="1"/>
+    <w:lsdException w:name="index 9" w:semiHidden="1" w:unhideWhenUsed="1"/>
+    <w:lsdException w:name="toc 1" w:semiHidden="1" w:uiPriority="39" w:unhideWhenUsed="1"/>
+    <w:lsdException w:name="toc 2" w:semiHidden="1" w:uiPriority="39" w:unhideWhenUsed="1"/>
+    <w:lsdException w:name="toc 3" w:semiHidden="1" w:uiPriority="39" w:unhideWhenUsed="1"/>
+    <w:lsdException w:name="toc 4" w:semiHidden="1" w:uiPriority="39" w:unhideWhenUsed="1"/>
+    <w:lsdException w:name="toc 5" w:semiHidden="1" w:uiPriority="39" w:unhideWhenUsed="1"/>
+    <w:lsdException w:name="toc 6" w:semiHidden="1" w:uiPriority="39" w:unhideWhenUsed="1"/>
+    <w:lsdException w:name="toc 7" w:semiHidden="1" w:uiPriority="39" w:unhideWhenUsed="1"/>
+    <w:lsdException w:name="toc 8" w:semiHidden="1" w:uiPriority="39" w:unhideWhenUsed="1"/>
+    <w:lsdException w:name="toc 9" w:semiHidden="1" w:uiPriority="39" w:unhideWhenUsed="1"/>
+    <w:lsdException w:name="Normal Indent" w:semiHidden="1" w:unhideWhenUsed="1"/>
+    <w:lsdException w:name="footnote text" w:semiHidden="1" w:unhideWhenUsed="1"/>
+    <w:lsdException w:name="annotation text" w:semiHidden="1" w:unhideWhenUsed="1"/>
+    <w:lsdException w:name="header" w:semiHidden="1" w:unhideWhenUsed="1"/>
+    <w:lsdException w:name="footer" w:semiHidden="1" w:unhideWhenUsed="1"/>
+    <w:lsdException w:name="index heading" w:semiHidden="1" w:unhideWhenUsed="1"/>
+    <w:lsdException w:name="caption" w:semiHidden="1" w:uiPriority="35" w:unhideWhenUsed="1" w:qFormat="1"/>
+    <w:lsdException w:name="table of figures" w:semiHidden="1" w:unhideWhenUsed="1"/>
+    <w:lsdException w:name="envelope address" w:semiHidden="1" w:unhideWhenUsed="1"/>
+    <w:lsdException w:name="envelope return" w:semiHidden="1" w:unhideWhenUsed="1"/>
+    <w:lsdException w:name="footnote reference" w:semiHidden="1" w:unhideWhenUsed="1"/>
+    <w:lsdException w:name="annotation reference" w:semiHidden="1" w:unhideWhenUsed="1"/>
+    <w:lsdException w:name="line number" w:semiHidden="1" w:unhideWhenUsed="1"/>
+    <w:lsdException w:name="page number" w:semiHidden="1" w:unhideWhenUsed="1"/>
+    <w:lsdException w:name="endnote reference" w:semiHidden="1" w:unhideWhenUsed="1"/>
+    <w:lsdException w:name="endnote text" w:semiHidden="1" w:unhideWhenUsed="1"/>
+    <w:lsdException w:name="table of authorities" w:semiHidden="1" w:unhideWhenUsed="1"/>
+    <w:lsdException w:name="macro" w:semiHidden="1" w:unhideWhenUsed="1"/>
+    <w:lsdException w:name="toa heading" w:semiHidden="1" w:unhideWhenUsed="1"/>
+    <w:lsdException w:name="List" w:semiHidden="1" w:unhideWhenUsed="1"/>
+    <w:lsdException w:name="List Bullet" w:semiHidden="1" w:unhideWhenUsed="1"/>
+    <w:lsdException w:name="List Number" w:semiHidden="1" w:unhideWhenUsed="1"/>
+    <w:lsdException w:name="List 2" w:semiHidden="1" w:unhideWhenUsed="1"/>
+    <w:lsdException w:name="List 3" w:semiHidden="1" w:unhideWhenUsed="1"/>
+    <w:lsdException w:name="List 4" w:semiHidden="1" w:unhideWhenUsed="1"/>
+    <w:lsdException w:name="List 5" w:semiHidden="1" w:unhideWhenUsed="1"/>
+    <w:lsdException w:name="List Bullet 2" w:semiHidden="1" w:unhideWhenUsed="1"/>
+    <w:lsdException w:name="List Bullet 3" w:semiHidden="1" w:unhideWhenUsed="1"/>
+    <w:lsdException w:name="List Bullet 4" w:semiHidden="1" w:unhideWhenUsed="1"/>
+    <w:lsdException w:name="List Bullet 5" w:semiHidden="1" w:unhideWhenUsed="1"/>
+    <w:lsdException w:name="List Number 2" w:semiHidden="1" w:unhideWhenUsed="1"/>
+    <w:lsdException w:name="List Number 3" w:semiHidden="1" w:unhideWhenUsed="1"/>
+    <w:lsdException w:name="List Number 4" w:semiHidden="1" w:unhideWhenUsed="1"/>
+    <w:lsdException w:name="List Number 5" w:semiHidden="1" w:unhideWhenUsed="1"/>
+    <w:lsdException w:name="Title" w:uiPriority="10" w:qFormat="1"/>
+    <w:lsdException w:name="Closing" w:semiHidden="1" w:unhideWhenUsed="1"/>
+    <w:lsdException w:name="Signature" w:semiHidden="1" w:unhideWhenUsed="1"/>
+    <w:lsdException w:name="Default Paragraph Font" w:semiHidden="1" w:uiPriority="1" w:unhideWhenUsed="1"/>
+    <w:lsdException w:name="Body Text" w:semiHidden="1" w:unhideWhenUsed="1"/>
+    <w:lsdException w:name="Body Text Indent" w:semiHidden="1" w:unhideWhenUsed="1"/>
+    <w:lsdException w:name="List Continue" w:semiHidden="1" w:unhideWhenUsed="1"/>
+    <w:lsdException w:name="List Continue 2" w:semiHidden="1" w:unhideWhenUsed="1"/>
+    <w:lsdException w:name="List Continue 3" w:semiHidden="1" w:unhideWhenUsed="1"/>
+    <w:lsdException w:name="List Continue 4" w:semiHidden="1" w:unhideWhenUsed="1"/>
+    <w:lsdException w:name="List Continue 5" w:semiHidden="1" w:unhideWhenUsed="1"/>
+    <w:lsdException w:name="Message Header" w:semiHidden="1" w:unhideWhenUsed="1"/>
+    <w:lsdException w:name="Subtitle" w:uiPriority="11" w:qFormat="1"/>
+    <w:lsdException w:name="Salutation" w:semiHidden="1" w:unhideWhenUsed="1"/>
+    <w:lsdException w:name="Date" w:semiHidden="1" w:unhideWhenUsed="1"/>
+    <w:lsdException w:name="Body Text First Indent" w:semiHidden="1" w:unhideWhenUsed="1"/>
+    <w:lsdException w:name="Body Text First Indent 2" w:semiHidden="1" w:unhideWhenUsed="1"/>
+    <w:lsdException w:name="Note Heading" w:semiHidden="1" w:unhideWhenUsed="1"/>
+    <w:lsdException w:name="Body Text 2" w:semiHidden="1" w:unhideWhenUsed="1"/>
+    <w:lsdException w:name="Body Text 3" w:semiHidden="1" w:unhideWhenUsed="1"/>
+    <w:lsdException w:name="Body Text Indent 2" w:semiHidden="1" w:unhideWhenUsed="1"/>
+    <w:lsdException w:name="Body Text Indent 3" w:semiHidden="1" w:unhideWhenUsed="1"/>
+    <w:lsdException w:name="Block Text" w:semiHidden="1" w:unhideWhenUsed="1"/>
+    <w:lsdException w:name="Hyperlink" w:semiHidden="1" w:unhideWhenUsed="1"/>
+    <w:lsdException w:name="FollowedHyperlink" w:semiHidden="1" w:unhideWhenUsed="1"/>
+    <w:lsdException w:name="Strong" w:uiPriority="22" w:qFormat="1"/>
+    <w:lsdException w:name="Emphasis" w:uiPriority="20" w:qFormat="1"/>
+    <w:lsdException w:name="Document Map" w:semiHidden="1" w:unhideWhenUsed="1"/>
+    <w:lsdException w:name="Plain Text" w:semiHidden="1" w:unhideWhenUsed="1"/>
+    <w:lsdException w:name="E-mail Signature" w:semiHidden="1" w:unhideWhenUsed="1"/>
+    <w:lsdException w:name="HTML Top of Form" w:semiHidden="1" w:unhideWhenUsed="1"/>
+    <w:lsdException w:name="HTML Bottom of Form" w:semiHidden="1" w:unhideWhenUsed="1"/>
+    <w:lsdException w:name="Normal (Web)" w:semiHidden="1" w:unhideWhenUsed="1"/>
+    <w:lsdException w:name="HTML Acronym" w:semiHidden="1" w:unhideWhenUsed="1"/>
+    <w:lsdException w:name="HTML Address" w:semiHidden="1" w:unhideWhenUsed="1"/>
+    <w:lsdException w:name="HTML Cite" w:semiHidden="1" w:unhideWhenUsed="1"/>
+    <w:lsdException w:name="HTML Code" w:semiHidden="1" w:unhideWhenUsed="1"/>
+    <w:lsdException w:name="HTML Definition" w:semiHidden="1" w:unhideWhenUsed="1"/>
+    <w:lsdException w:name="HTML Keyboard" w:semiHidden="1" w:unhideWhenUsed="1"/>
+    <w:lsdException w:name="HTML Preformatted" w:semiHidden="1" w:unhideWhenUsed="1"/>
+    <w:lsdException w:name="HTML Sample" w:semiHidden="1" w:unhideWhenUsed="1"/>
+    <w:lsdException w:name="HTML Typewriter" w:semiHidden="1" w:unhideWhenUsed="1"/>
+    <w:lsdException w:name="HTML Variable" w:semiHidden="1" w:unhideWhenUsed="1"/>
+    <w:lsdException w:name="Normal Table" w:semiHidden="1" w:unhideWhenUsed="1"/>
+    <w:lsdException w:name="annotation subject" w:semiHidden="1" w:unhideWhenUsed="1"/>
+    <w:lsdException w:name="No List" w:semiHidden="1" w:unhideWhenUsed="1"/>
+    <w:lsdException w:name="Outline List 1" w:semiHidden="1" w:unhideWhenUsed="1"/>
+    <w:lsdException w:name="Outline List 2" w:semiHidden="1" w:unhideWhenUsed="1"/>
+    <w:lsdException w:name="Outline List 3" w:semiHidden="1" w:unhideWhenUsed="1"/>
+    <w:lsdException w:name="Table Simple 1" w:semiHidden="1" w:unhideWhenUsed="1"/>
+    <w:lsdException w:name="Table Simple 2" w:semiHidden="1" w:unhideWhenUsed="1"/>
+    <w:lsdException w:name="Table Simple 3" w:semiHidden="1" w:unhideWhenUsed="1"/>
+    <w:lsdException w:name="Table Classic 1" w:semiHidden="1" w:unhideWhenUsed="1"/>
+    <w:lsdException w:name="Table Classic 2" w:semiHidden="1" w:unhideWhenUsed="1"/>
+    <w:lsdException w:name="Table Classic 3" w:semiHidden="1" w:unhideWhenUsed="1"/>
+    <w:lsdException w:name="Table Classic 4" w:semiHidden="1" w:unhideWhenUsed="1"/>
+    <w:lsdException w:name="Table Colorful 1" w:semiHidden="1" w:unhideWhenUsed="1"/>
+    <w:lsdException w:name="Table Colorful 2" w:semiHidden="1" w:unhideWhenUsed="1"/>
+    <w:lsdException w:name="Table Colorful 3" w:semiHidden="1" w:unhideWhenUsed="1"/>
+    <w:lsdException w:name="Table Columns 1" w:semiHidden="1" w:unhideWhenUsed="1"/>
+    <w:lsdException w:name="Table Columns 2" w:semiHidden="1" w:unhideWhenUsed="1"/>
+    <w:lsdException w:name="Table Columns 3" w:semiHidden="1" w:unhideWhenUsed="1"/>
+    <w:lsdException w:name="Table Columns 4" w:semiHidden="1" w:unhideWhenUsed="1"/>
+    <w:lsdException w:name="Table Columns 5" w:semiHidden="1" w:unhideWhenUsed="1"/>
+    <w:lsdException w:name="Table Grid 1" w:semiHidden="1" w:unhideWhenUsed="1"/>
+    <w:lsdException w:name="Table Grid 2" w:semiHidden="1" w:unhideWhenUsed="1"/>
+    <w:lsdException w:name="Table Grid 3" w:semiHidden="1" w:unhideWhenUsed="1"/>
+    <w:lsdException w:name="Table Grid 4" w:semiHidden="1" w:unhideWhenUsed="1"/>
+    <w:lsdException w:name="Table Grid 5" w:semiHidden="1" w:unhideWhenUsed="1"/>
+    <w:lsdException w:name="Table Grid 6" w:semiHidden="1" w:unhideWhenUsed="1"/>
+    <w:lsdException w:name="Table Grid 7" w:semiHidden="1" w:unhideWhenUsed="1"/>
+    <w:lsdException w:name="Table Grid 8" w:semiHidden="1" w:unhideWhenUsed="1"/>
+    <w:lsdException w:name="Table List 1" w:semiHidden="1" w:unhideWhenUsed="1"/>
+    <w:lsdException w:name="Table List 2" w:semiHidden="1" w:unhideWhenUsed="1"/>
+    <w:lsdException w:name="Table List 3" w:semiHidden="1" w:unhideWhenUsed="1"/>
+    <w:lsdException w:name="Table List 4" w:semiHidden="1" w:unhideWhenUsed="1"/>
+    <w:lsdException w:name="Table List 5" w:semiHidden="1" w:unhideWhenUsed="1"/>
+    <w:lsdException w:name="Table List 6" w:semiHidden="1" w:unhideWhenUsed="1"/>
+    <w:lsdException w:name="Table List 7" w:semiHidden="1" w:unhideWhenUsed="1"/>
+    <w:lsdException w:name="Table List 8" w:semiHidden="1" w:unhideWhenUsed="1"/>
+    <w:lsdException w:name="Table 3D effects 1" w:semiHidden="1" w:unhideWhenUsed="1"/>
+    <w:lsdException w:name="Table 3D effects 2" w:semiHidden="1" w:unhideWhenUsed="1"/>
+    <w:lsdException w:name="Table 3D effects 3" w:semiHidden="1" w:unhideWhenUsed="1"/>
+    <w:lsdException w:name="Table Contemporary" w:semiHidden="1" w:unhideWhenUsed="1"/>
+    <w:lsdException w:name="Table Elegant" w:semiHidden="1" w:unhideWhenUsed="1"/>
+    <w:lsdException w:name="Table Professional" w:semiHidden="1" w:unhideWhenUsed="1"/>
+    <w:lsdException w:name="Table Subtle 1" w:semiHidden="1" w:unhideWhenUsed="1"/>
+    <w:lsdException w:name="Table Subtle 2" w:semiHidden="1" w:unhideWhenUsed="1"/>
+    <w:lsdException w:name="Table Web 1" w:semiHidden="1" w:unhideWhenUsed="1"/>
+    <w:lsdException w:name="Table Web 2" w:semiHidden="1" w:unhideWhenUsed="1"/>
+    <w:lsdException w:name="Table Web 3" w:semiHidden="1" w:unhideWhenUsed="1"/>
+    <w:lsdException w:name="Balloon Text" w:semiHidden="1" w:unhideWhenUsed="1"/>
+    <w:lsdException w:name="Table Grid" w:uiPriority="39"/>
+    <w:lsdException w:name="Table Theme" w:semiHidden="1" w:unhideWhenUsed="1"/>
+    <w:lsdException w:name="Placeholder Text" w:semiHidden="1"/>
+    <w:lsdException w:name="No Spacing" w:uiPriority="1" w:qFormat="1"/>
+    <w:lsdException w:name="Light Shading" w:uiPriority="60"/>
+    <w:lsdException w:name="Light List" w:uiPriority="61"/>
+    <w:lsdException w:name="Light Grid" w:uiPriority="62"/>
+    <w:lsdException w:name="Medium Shading 1" w:uiPriority="63"/>
+    <w:lsdException w:name="Medium Shading 2" w:uiPriority="64"/>
+    <w:lsdException w:name="Medium List 1" w:uiPriority="65"/>
+    <w:lsdException w:name="Medium List 2" w:uiPriority="66"/>
+    <w:lsdException w:name="Medium Grid 1" w:uiPriority="67"/>
+    <w:lsdException w:name="Medium Grid 2" w:uiPriority="68"/>
+    <w:lsdException w:name="Medium Grid 3" w:uiPriority="69"/>
+    <w:lsdException w:name="Dark List" w:uiPriority="70"/>
+    <w:lsdException w:name="Colorful Shading" w:uiPriority="71"/>
+    <w:lsdException w:name="Colorful List" w:uiPriority="72"/>
+    <w:lsdException w:name="Colorful Grid" w:uiPriority="73"/>
+    <w:lsdException w:name="Light Shading Accent 1" w:uiPriority="60"/>
+    <w:lsdException w:name="Light List Accent 1" w:uiPriority="61"/>
+    <w:lsdException w:name="Light Grid Accent 1" w:uiPriority="62"/>
+    <w:lsdException w:name="Medium Shading 1 Accent 1" w:uiPriority="63"/>
+    <w:lsdException w:name="Medium Shading 2 Accent 1" w:uiPriority="64"/>
+    <w:lsdException w:name="Medium List 1 Accent 1" w:uiPriority="65"/>
+    <w:lsdException w:name="Revision" w:semiHidden="1"/>
+    <w:lsdException w:name="List Paragraph" w:uiPriority="34" w:qFormat="1"/>
+    <w:lsdException w:name="Quote" w:uiPriority="29" w:qFormat="1"/>
+    <w:lsdException w:name="Intense Quote" w:uiPriority="30" w:qFormat="1"/>
+    <w:lsdException w:name="Medium List 2 Accent 1" w:uiPriority="66"/>
+    <w:lsdException w:name="Medium Grid 1 Accent 1" w:uiPriority="67"/>
+    <w:lsdException w:name="Medium Grid 2 Accent 1" w:uiPriority="68"/>
+    <w:lsdException w:name="Medium Grid 3 Accent 1" w:uiPriority="69"/>
+    <w:lsdException w:name="Dark List Accent 1" w:uiPriority="70"/>
+    <w:lsdException w:name="Colorful Shading Accent 1" w:uiPriority="71"/>
+    <w:lsdException w:name="Colorful List Accent 1" w:uiPriority="72"/>
+    <w:lsdException w:name="Colorful Grid Accent 1" w:uiPriority="73"/>
+    <w:lsdException w:name="Light Shading Accent 2" w:uiPriority="60"/>
+    <w:lsdException w:name="Light List Accent 2" w:uiPriority="61"/>
+    <w:lsdException w:name="Light Grid Accent 2" w:uiPriority="62"/>
+    <w:lsdException w:name="Medium Shading 1 Accent 2" w:uiPriority="63"/>
+    <w:lsdException w:name="Medium Shading 2 Accent 2" w:uiPriority="64"/>
+    <w:lsdException w:name="Medium List 1 Accent 2" w:uiPriority="65"/>
+    <w:lsdException w:name="Medium List 2 Accent 2" w:uiPriority="66"/>
+    <w:lsdException w:name="Medium Grid 1 Accent 2" w:uiPriority="67"/>
+    <w:lsdException w:name="Medium Grid 2 Accent 2" w:uiPriority="68"/>
+    <w:lsdException w:name="Medium Grid 3 Accent 2" w:uiPriority="69"/>
+    <w:lsdException w:name="Dark List Accent 2" w:uiPriority="70"/>
+    <w:lsdException w:name="Colorful Shading Accent 2" w:uiPriority="71"/>
+    <w:lsdException w:name="Colorful List Accent 2" w:uiPriority="72"/>
+    <w:lsdException w:name="Colorful Grid Accent 2" w:uiPriority="73"/>
+    <w:lsdException w:name="Light Shading Accent 3" w:uiPriority="60"/>
+    <w:lsdException w:name="Light List Accent 3" w:uiPriority="61"/>
+    <w:lsdException w:name="Light Grid Accent 3" w:uiPriority="62"/>
+    <w:lsdException w:name="Medium Shading 1 Accent 3" w:uiPriority="63"/>
+    <w:lsdException w:name="Medium Shading 2 Accent 3" w:uiPriority="64"/>
+    <w:lsdException w:name="Medium List 1 Accent 3" w:uiPriority="65"/>
+    <w:lsdException w:name="Medium List 2 Accent 3" w:uiPriority="66"/>
+    <w:lsdException w:name="Medium Grid 1 Accent 3" w:uiPriority="67"/>
+    <w:lsdException w:name="Medium Grid 2 Accent 3" w:uiPriority="68"/>
+    <w:lsdException w:name="Medium Grid 3 Accent 3" w:uiPriority="69"/>
+    <w:lsdException w:name="Dark List Accent 3" w:uiPriority="70"/>
+    <w:lsdException w:name="Colorful Shading Accent 3" w:uiPriority="71"/>
+    <w:lsdException w:name="Colorful List Accent 3" w:uiPriority="72"/>
+    <w:lsdException w:name="Colorful Grid Accent 3" w:uiPriority="73"/>
+    <w:lsdException w:name="Light Shading Accent 4" w:uiPriority="60"/>
+    <w:lsdException w:name="Light List Accent 4" w:uiPriority="61"/>
+    <w:lsdException w:name="Light Grid Accent 4" w:uiPriority="62"/>
+    <w:lsdException w:name="Medium Shading 1 Accent 4" w:uiPriority="63"/>
+    <w:lsdException w:name="Medium Shading 2 Accent 4" w:uiPriority="64"/>
+    <w:lsdException w:name="Medium List 1 Accent 4" w:uiPriority="65"/>
+    <w:lsdException w:name="Medium List 2 Accent 4" w:uiPriority="66"/>
+    <w:lsdException w:name="Medium Grid 1 Accent 4" w:uiPriority="67"/>
+    <w:lsdException w:name="Medium Grid 2 Accent 4" w:uiPriority="68"/>
+    <w:lsdException w:name="Medium Grid 3 Accent 4" w:uiPriority="69"/>
+    <w:lsdException w:name="Dark List Accent 4" w:uiPriority="70"/>
+    <w:lsdException w:name="Colorful Shading Accent 4" w:uiPriority="71"/>
+    <w:lsdException w:name="Colorful List Accent 4" w:uiPriority="72"/>
+    <w:lsdException w:name="Colorful Grid Accent 4" w:uiPriority="73"/>
+    <w:lsdException w:name="Light Shading Accent 5" w:uiPriority="60"/>
+    <w:lsdException w:name="Light List Accent 5" w:uiPriority="61"/>
+    <w:lsdException w:name="Light Grid Accent 5" w:uiPriority="62"/>
+    <w:lsdException w:name="Medium Shading 1 Accent 5" w:uiPriority="63"/>
+    <w:lsdException w:name="Medium Shading 2 Accent 5" w:uiPriority="64"/>
+    <w:lsdException w:name="Medium List 1 Accent 5" w:uiPriority="65"/>
+    <w:lsdException w:name="Medium List 2 Accent 5" w:uiPriority="66"/>
+    <w:lsdException w:name="Medium Grid 1 Accent 5" w:uiPriority="67"/>
+    <w:lsdException w:name="Medium Grid 2 Accent 5" w:uiPriority="68"/>
+    <w:lsdException w:name="Medium Grid 3 Accent 5" w:uiPriority="69"/>
+    <w:lsdException w:name="Dark List Accent 5" w:uiPriority="70"/>
+    <w:lsdException w:name="Colorful Shading Accent 5" w:uiPriority="71"/>
+    <w:lsdException w:name="Colorful List Accent 5" w:uiPriority="72"/>
+    <w:lsdException w:name="Colorful Grid Accent 5" w:uiPriority="73"/>
+    <w:lsdException w:name="Light Shading Accent 6" w:uiPriority="60"/>
+    <w:lsdException w:name="Light List Accent 6" w:uiPriority="61"/>
+    <w:lsdException w:name="Light Grid Accent 6" w:uiPriority="62"/>
+    <w:lsdException w:name="Medium Shading 1 Accent 6" w:uiPriority="63"/>
+    <w:lsdException w:name="Medium Shading 2 Accent 6" w:uiPriority="64"/>
+    <w:lsdException w:name="Medium List 1 Accent 6" w:uiPriority="65"/>
+    <w:lsdException w:name="Medium List 2 Accent 6" w:uiPriority="66"/>
+    <w:lsdException w:name="Medium Grid 1 Accent 6" w:uiPriority="67"/>
+    <w:lsdException w:name="Medium Grid 2 Accent 6" w:uiPriority="68"/>
+    <w:lsdException w:name="Medium Grid 3 Accent 6" w:uiPriority="69"/>
+    <w:lsdException w:name="Dark List Accent 6" w:uiPriority="70"/>
+    <w:lsdException w:name="Colorful Shading Accent 6" w:uiPriority="71"/>
+    <w:lsdException w:name="Colorful List Accent 6" w:uiPriority="72"/>
+    <w:lsdException w:name="Colorful Grid Accent 6" w:uiPriority="73"/>
+    <w:lsdException w:name="Subtle Emphasis" w:uiPriority="19" w:qFormat="1"/>
+    <w:lsdException w:name="Intense Emphasis" w:uiPriority="21" w:qFormat="1"/>
+    <w:lsdException w:name="Subtle Reference" w:uiPriority="31" w:qFormat="1"/>
+    <w:lsdException w:name="Intense Reference" w:uiPriority="32" w:qFormat="1"/>
+    <w:lsdException w:name="Book Title" w:uiPriority="33" w:qFormat="1"/>
+    <w:lsdException w:name="Bibliography" w:semiHidden="1" w:uiPriority="37" w:unhideWhenUsed="1"/>
+    <w:lsdException w:name="TOC Heading" w:semiHidden="1" w:uiPriority="39" w:unhideWhenUsed="1" w:qFormat="1"/>
+    <w:lsdException w:name="Plain Table 1" w:uiPriority="41"/>
+    <w:lsdException w:name="Plain Table 2" w:uiPriority="42"/>
+    <w:lsdException w:name="Plain Table 3" w:uiPriority="43"/>
+    <w:lsdException w:name="Plain Table 4" w:uiPriority="44"/>
+    <w:lsdException w:name="Plain Table 5" w:uiPriority="45"/>
+    <w:lsdException w:name="Grid Table Light" w:uiPriority="40"/>
+    <w:lsdException w:name="Grid Table 1 Light" w:uiPriority="46"/>
+    <w:lsdException w:name="Grid Table 2" w:uiPriority="47"/>
+    <w:lsdException w:name="Grid Table 3" w:uiPriority="48"/>
+    <w:lsdException w:name="Grid Table 4" w:uiPriority="49"/>
+    <w:lsdException w:name="Grid Table 5 Dark" w:uiPriority="50"/>
+    <w:lsdException w:name="Grid Table 6 Colorful" w:uiPriority="51"/>
+    <w:lsdException w:name="Grid Table 7 Colorful" w:uiPriority="52"/>
+    <w:lsdException w:name="Grid Table 1 Light Accent 1" w:uiPriority="46"/>
+    <w:lsdException w:name="Grid Table 2 Accent 1" w:uiPriority="47"/>
+    <w:lsdException w:name="Grid Table 3 Accent 1" w:uiPriority="48"/>
+    <w:lsdException w:name="Grid Table 4 Accent 1" w:uiPriority="49"/>
+    <w:lsdException w:name="Grid Table 5 Dark Accent 1" w:uiPriority="50"/>
+    <w:lsdException w:name="Grid Table 6 Colorful Accent 1" w:uiPriority="51"/>
+    <w:lsdException w:name="Grid Table 7 Colorful Accent 1" w:uiPriority="52"/>
+    <w:lsdException w:name="Grid Table 1 Light Accent 2" w:uiPriority="46"/>
+    <w:lsdException w:name="Grid Table 2 Accent 2" w:uiPriority="47"/>
+    <w:lsdException w:name="Grid Table 3 Accent 2" w:uiPriority="48"/>
+    <w:lsdException w:name="Grid Table 4 Accent 2" w:uiPriority="49"/>
+    <w:lsdException w:name="Grid Table 5 Dark Accent 2" w:uiPriority="50"/>
+    <w:lsdException w:name="Grid Table 6 Colorful Accent 2" w:uiPriority="51"/>
+    <w:lsdException w:name="Grid Table 7 Colorful Accent 2" w:uiPriority="52"/>
+    <w:lsdException w:name="Grid Table 1 Light Accent 3" w:uiPriority="46"/>
+    <w:lsdException w:name="Grid Table 2 Accent 3" w:uiPriority="47"/>
+    <w:lsdException w:name="Grid Table 3 Accent 3" w:uiPriority="48"/>
+    <w:lsdException w:name="Grid Table 4 Accent 3" w:uiPriority="49"/>
+    <w:lsdException w:name="Grid Table 5 Dark Accent 3" w:uiPriority="50"/>
+    <w:lsdException w:name="Grid Table 6 Colorful Accent 3" w:uiPriority="51"/>
+    <w:lsdException w:name="Grid Table 7 Colorful Accent 3" w:uiPriority="52"/>
+    <w:lsdException w:name="Grid Table 1 Light Accent 4" w:uiPriority="46"/>
+    <w:lsdException w:name="Grid Table 2 Accent 4" w:uiPriority="47"/>
+    <w:lsdException w:name="Grid Table 3 Accent 4" w:uiPriority="48"/>
+    <w:lsdException w:name="Grid Table 4 Accent 4" w:uiPriority="49"/>
+    <w:lsdException w:name="Grid Table 5 Dark Accent 4" w:uiPriority="50"/>
+    <w:lsdException w:name="Grid Table 6 Colorful Accent 4" w:uiPriority="51"/>
+    <w:lsdException w:name="Grid Table 7 Colorful Accent 4" w:uiPriority="52"/>
+    <w:lsdException w:name="Grid Table 1 Light Accent 5" w:uiPriority="46"/>
+    <w:lsdException w:name="Grid Table 2 Accent 5" w:uiPriority="47"/>
+    <w:lsdException w:name="Grid Table 3 Accent 5" w:uiPriority="48"/>
+    <w:lsdException w:name="Grid Table 4 Accent 5" w:uiPriority="49"/>
+    <w:lsdException w:name="Grid Table 5 Dark Accent 5" w:uiPriority="50"/>
+    <w:lsdException w:name="Grid Table 6 Colorful Accent 5" w:uiPriority="51"/>
+    <w:lsdException w:name="Grid Table 7 Colorful Accent 5" w:uiPriority="52"/>
+    <w:lsdException w:name="Grid Table 1 Light Accent 6" w:uiPriority="46"/>
+    <w:lsdException w:name="Grid Table 2 Accent 6" w:uiPriority="47"/>
+    <w:lsdException w:name="Grid Table 3 Accent 6" w:uiPriority="48"/>
+    <w:lsdException w:name="Grid Table 4 Accent 6" w:uiPriority="49"/>
+    <w:lsdException w:name="Grid Table 5 Dark Accent 6" w:uiPriority="50"/>
+    <w:lsdException w:name="Grid Table 6 Colorful Accent 6" w:uiPriority="51"/>
+    <w:lsdException w:name="Grid Table 7 Colorful Accent 6" w:uiPriority="52"/>
+    <w:lsdException w:name="List Table 1 Light" w:uiPriority="46"/>
+    <w:lsdException w:name="List Table 2" w:uiPriority="47"/>
+    <w:lsdException w:name="List Table 3" w:uiPriority="48"/>
+    <w:lsdException w:name="List Table 4" w:uiPriority="49"/>
+    <w:lsdException w:name="List Table 5 Dark" w:uiPriority="50"/>
+    <w:lsdException w:name="List Table 6 Colorful" w:uiPriority="51"/>
+    <w:lsdException w:name="List Table 7 Colorful" w:uiPriority="52"/>
+    <w:lsdException w:name="List Table 1 Light Accent 1" w:uiPriority="46"/>
+    <w:lsdException w:name="List Table 2 Accent 1" w:uiPriority="47"/>
+    <w:lsdException w:name="List Table 3 Accent 1" w:uiPriority="48"/>
+    <w:lsdException w:name="List Table 4 Accent 1" w:uiPriority="49"/>
+    <w:lsdException w:name="List Table 5 Dark Accent 1" w:uiPriority="50"/>
+    <w:lsdException w:name="List Table 6 Colorful Accent 1" w:uiPriority="51"/>
+    <w:lsdException w:name="List Table 7 Colorful Accent 1" w:uiPriority="52"/>
+    <w:lsdException w:name="List Table 1 Light Accent 2" w:uiPriority="46"/>
+    <w:lsdException w:name="List Table 2 Accent 2" w:uiPriority="47"/>
+    <w:lsdException w:name="List Table 3 Accent 2" w:uiPriority="48"/>
+    <w:lsdException w:name="List Table 4 Accent 2" w:uiPriority="49"/>
+    <w:lsdException w:name="List Table 5 Dark Accent 2" w:uiPriority="50"/>
+    <w:lsdException w:name="List Table 6 Colorful Accent 2" w:uiPriority="51"/>
+    <w:lsdException w:name="List Table 7 Colorful Accent 2" w:uiPriority="52"/>
+    <w:lsdException w:name="List Table 1 Light Accent 3" w:uiPriority="46"/>
+    <w:lsdException w:name="List Table 2 Accent 3" w:uiPriority="47"/>
+    <w:lsdException w:name="List Table 3 Accent 3" w:uiPriority="48"/>
+    <w:lsdException w:name="List Table 4 Accent 3" w:uiPriority="49"/>
+    <w:lsdException w:name="List Table 5 Dark Accent 3" w:uiPriority="50"/>
+    <w:lsdException w:name="List Table 6 Colorful Accent 3" w:uiPriority="51"/>
+    <w:lsdException w:name="List Table 7 Colorful Accent 3" w:uiPriority="52"/>
+    <w:lsdException w:name="List Table 1 Light Accent 4" w:uiPriority="46"/>
+    <w:lsdException w:name="List Table 2 Accent 4" w:uiPriority="47"/>
+    <w:lsdException w:name="List Table 3 Accent 4" w:uiPriority="48"/>
+    <w:lsdException w:name="List Table 4 Accent 4" w:uiPriority="49"/>
+    <w:lsdException w:name="List Table 5 Dark Accent 4" w:uiPriority="50"/>
+    <w:lsdException w:name="List Table 6 Colorful Accent 4" w:uiPriority="51"/>
+    <w:lsdException w:name="List Table 7 Colorful Accent 4" w:uiPriority="52"/>
+    <w:lsdException w:name="List Table 1 Light Accent 5" w:uiPriority="46"/>
+    <w:lsdException w:name="List Table 2 Accent 5" w:uiPriority="47"/>
+    <w:lsdException w:name="List Table 3 Accent 5" w:uiPriority="48"/>
+    <w:lsdException w:name="List Table 4 Accent 5" w:uiPriority="49"/>
+    <w:lsdException w:name="List Table 5 Dark Accent 5" w:uiPriority="50"/>
+    <w:lsdException w:name="List Table 6 Colorful Accent 5" w:uiPriority="51"/>
+    <w:lsdException w:name="List Table 7 Colorful Accent 5" w:uiPriority="52"/>
+    <w:lsdException w:name="List Table 1 Light Accent 6" w:uiPriority="46"/>
+    <w:lsdException w:name="List Table 2 Accent 6" w:uiPriority="47"/>
+    <w:lsdException w:name="List Table 3 Accent 6" w:uiPriority="48"/>
+    <w:lsdException w:name="List Table 4 Accent 6" w:uiPriority="49"/>
+    <w:lsdException w:name="List Table 5 Dark Accent 6" w:uiPriority="50"/>
+    <w:lsdException w:name="List Table 6 Colorful Accent 6" w:uiPriority="51"/>
+    <w:lsdException w:name="List Table 7 Colorful Accent 6" w:uiPriority="52"/>
+  </w:latentStyles>
+  <w:style w:type="paragraph" w:default="1" w:styleId="Normal">
+    <w:name w:val="Normal"/>
+    <w:qFormat/>
+  </w:style>
+  <w:style w:type="character" w:default="1" w:styleId="Policepardfaut">
+    <w:name w:val="Default Paragraph Font"/>
+    <w:uiPriority w:val="1"/>
+    <w:semiHidden/>
+    <w:unhideWhenUsed/>
+  </w:style>
+  <w:style w:type="table" w:default="1" w:styleId="TableauNormal">
+    <w:name w:val="Normal Table"/>
+    <w:uiPriority w:val="99"/>
+    <w:semiHidden/>
+    <w:unhideWhenUsed/>
+    <w:tblPr>
+      <w:tblInd w:w="0" w:type="dxa"/>
+      <w:tblCellMar>
+        <w:top w:w="0" w:type="dxa"/>
+        <w:left w:w="108" w:type="dxa"/>
+        <w:bottom w:w="0" w:type="dxa"/>
+        <w:right w:w="108" w:type="dxa"/>
+      </w:tblCellMar>
+    </w:tblPr>
+  </w:style>
+  <w:style w:type="numbering" w:default="1" w:styleId="Aucuneliste">
+    <w:name w:val="No List"/>
+    <w:uiPriority w:val="99"/>
+    <w:semiHidden/>
+    <w:unhideWhenUsed/>
+  </w:style>
+</w:styles>
+</file>
+
+<file path=word/glossary/webSettings.xml><?xml version="1.0" encoding="utf-8"?>
+<w:webSettings xmlns:mc="http://schemas.openxmlformats.org/markup-compatibility/2006" xmlns:r="http://schemas.openxmlformats.org/officeDocument/2006/relationships" xmlns:w="http://schemas.openxmlformats.org/wordprocessingml/2006/main" xmlns:w14="http://schemas.microsoft.com/office/word/2010/wordml" xmlns:w15="http://schemas.microsoft.com/office/word/2012/wordml" xmlns:w16se="http://schemas.microsoft.com/office/word/2015/wordml/symex" mc:Ignorable="w14 w15 w16se"/>
 </file>
 
 <file path=word/theme/theme1.xml><?xml version="1.0" encoding="utf-8"?>
@@ -6326,7 +6897,7 @@
 
 <file path=customXml/item1.xml><?xml version="1.0" encoding="utf-8"?>
 <CoverPageProperties xmlns="http://schemas.microsoft.com/office/2006/coverPageProps">
-  <PublishDate>2022-08-12T00:00:00</PublishDate>
+  <PublishDate>2022-08-23T00:00:00</PublishDate>
   <Abstract/>
   <CompanyAddress/>
   <CompanyPhone/>

</xml_diff>